<commit_message>
Updated the activity log.
</commit_message>
<xml_diff>
--- a/Project Activity Log 9th December 2015.docx
+++ b/Project Activity Log 9th December 2015.docx
@@ -42,7 +42,8 @@
           <w:p>
             <w:pPr>
               <w:pStyle w:val="G-Level-1"/>
-              <w:spacing w:after="0" w:line="240" w:lineRule="auto"/>
+              <w:spacing w:after="0" w:line="340" w:lineRule="exact"/>
+              <w:jc w:val="both"/>
             </w:pPr>
             <w:r>
               <w:rPr>
@@ -123,7 +124,8 @@
               <w:pBdr>
                 <w:bottom w:val="none" w:sz="0" w:space="0" w:color="auto"/>
               </w:pBdr>
-              <w:spacing w:after="0" w:line="240" w:lineRule="auto"/>
+              <w:spacing w:after="0" w:line="340" w:lineRule="exact"/>
+              <w:jc w:val="both"/>
               <w:rPr>
                 <w:b w:val="0"/>
                 <w:sz w:val="20"/>
@@ -155,8 +157,8 @@
               <w:pBdr>
                 <w:bottom w:val="none" w:sz="0" w:space="0" w:color="auto"/>
               </w:pBdr>
-              <w:spacing w:after="0" w:line="240" w:lineRule="auto"/>
-              <w:jc w:val="right"/>
+              <w:spacing w:after="0" w:line="340" w:lineRule="exact"/>
+              <w:jc w:val="both"/>
               <w:rPr>
                 <w:sz w:val="20"/>
               </w:rPr>
@@ -188,7 +190,8 @@
               <w:pBdr>
                 <w:bottom w:val="none" w:sz="0" w:space="0" w:color="auto"/>
               </w:pBdr>
-              <w:spacing w:after="0" w:line="240" w:lineRule="auto"/>
+              <w:spacing w:after="0" w:line="340" w:lineRule="exact"/>
+              <w:jc w:val="both"/>
               <w:rPr>
                 <w:sz w:val="22"/>
                 <w:szCs w:val="22"/>
@@ -221,7 +224,8 @@
               <w:pBdr>
                 <w:bottom w:val="none" w:sz="0" w:space="0" w:color="auto"/>
               </w:pBdr>
-              <w:spacing w:after="0" w:line="240" w:lineRule="auto"/>
+              <w:spacing w:after="0" w:line="340" w:lineRule="exact"/>
+              <w:jc w:val="both"/>
               <w:rPr>
                 <w:sz w:val="22"/>
                 <w:szCs w:val="22"/>
@@ -247,8 +251,8 @@
               <w:pBdr>
                 <w:bottom w:val="none" w:sz="0" w:space="0" w:color="auto"/>
               </w:pBdr>
-              <w:spacing w:after="0" w:line="240" w:lineRule="auto"/>
-              <w:jc w:val="right"/>
+              <w:spacing w:after="0" w:line="340" w:lineRule="exact"/>
+              <w:jc w:val="both"/>
               <w:rPr>
                 <w:sz w:val="20"/>
               </w:rPr>
@@ -279,7 +283,8 @@
               <w:pBdr>
                 <w:bottom w:val="none" w:sz="0" w:space="0" w:color="auto"/>
               </w:pBdr>
-              <w:spacing w:after="0" w:line="240" w:lineRule="auto"/>
+              <w:spacing w:after="0" w:line="340" w:lineRule="exact"/>
+              <w:jc w:val="both"/>
               <w:rPr>
                 <w:sz w:val="22"/>
                 <w:szCs w:val="22"/>
@@ -312,7 +317,8 @@
               <w:pBdr>
                 <w:bottom w:val="none" w:sz="0" w:space="0" w:color="auto"/>
               </w:pBdr>
-              <w:spacing w:after="0" w:line="240" w:lineRule="auto"/>
+              <w:spacing w:after="0" w:line="340" w:lineRule="exact"/>
+              <w:jc w:val="both"/>
               <w:rPr>
                 <w:sz w:val="22"/>
                 <w:szCs w:val="22"/>
@@ -344,8 +350,8 @@
               <w:pBdr>
                 <w:bottom w:val="none" w:sz="0" w:space="0" w:color="auto"/>
               </w:pBdr>
-              <w:spacing w:after="0" w:line="240" w:lineRule="auto"/>
-              <w:jc w:val="right"/>
+              <w:spacing w:after="0" w:line="340" w:lineRule="exact"/>
+              <w:jc w:val="both"/>
               <w:rPr>
                 <w:sz w:val="16"/>
                 <w:szCs w:val="16"/>
@@ -372,7 +378,8 @@
               <w:pBdr>
                 <w:bottom w:val="none" w:sz="0" w:space="0" w:color="auto"/>
               </w:pBdr>
-              <w:spacing w:after="0" w:line="240" w:lineRule="auto"/>
+              <w:spacing w:after="0" w:line="340" w:lineRule="exact"/>
+              <w:jc w:val="both"/>
               <w:rPr>
                 <w:sz w:val="16"/>
                 <w:szCs w:val="16"/>
@@ -399,8 +406,8 @@
               <w:pBdr>
                 <w:bottom w:val="none" w:sz="0" w:space="0" w:color="auto"/>
               </w:pBdr>
-              <w:spacing w:after="0" w:line="240" w:lineRule="auto"/>
-              <w:jc w:val="right"/>
+              <w:spacing w:after="0" w:line="340" w:lineRule="exact"/>
+              <w:jc w:val="both"/>
               <w:rPr>
                 <w:sz w:val="16"/>
                 <w:szCs w:val="16"/>
@@ -426,8 +433,8 @@
               <w:pBdr>
                 <w:bottom w:val="none" w:sz="0" w:space="0" w:color="auto"/>
               </w:pBdr>
-              <w:spacing w:after="0" w:line="240" w:lineRule="auto"/>
-              <w:jc w:val="right"/>
+              <w:spacing w:after="0" w:line="340" w:lineRule="exact"/>
+              <w:jc w:val="both"/>
               <w:rPr>
                 <w:sz w:val="16"/>
                 <w:szCs w:val="16"/>
@@ -459,8 +466,8 @@
               <w:pBdr>
                 <w:bottom w:val="none" w:sz="0" w:space="0" w:color="auto"/>
               </w:pBdr>
-              <w:spacing w:after="0" w:line="240" w:lineRule="auto"/>
-              <w:jc w:val="right"/>
+              <w:spacing w:after="0" w:line="340" w:lineRule="exact"/>
+              <w:jc w:val="both"/>
               <w:rPr>
                 <w:sz w:val="20"/>
               </w:rPr>
@@ -492,7 +499,8 @@
               <w:pBdr>
                 <w:bottom w:val="none" w:sz="0" w:space="0" w:color="auto"/>
               </w:pBdr>
-              <w:spacing w:after="0" w:line="240" w:lineRule="auto"/>
+              <w:spacing w:after="0" w:line="340" w:lineRule="exact"/>
+              <w:jc w:val="both"/>
               <w:rPr>
                 <w:sz w:val="22"/>
                 <w:szCs w:val="22"/>
@@ -532,7 +540,8 @@
               <w:pBdr>
                 <w:bottom w:val="none" w:sz="0" w:space="0" w:color="auto"/>
               </w:pBdr>
-              <w:spacing w:after="0" w:line="240" w:lineRule="auto"/>
+              <w:spacing w:after="0" w:line="340" w:lineRule="exact"/>
+              <w:jc w:val="both"/>
               <w:rPr>
                 <w:sz w:val="22"/>
                 <w:szCs w:val="22"/>
@@ -558,8 +567,8 @@
               <w:pBdr>
                 <w:bottom w:val="none" w:sz="0" w:space="0" w:color="auto"/>
               </w:pBdr>
-              <w:spacing w:after="0" w:line="240" w:lineRule="auto"/>
-              <w:jc w:val="right"/>
+              <w:spacing w:after="0" w:line="340" w:lineRule="exact"/>
+              <w:jc w:val="both"/>
               <w:rPr>
                 <w:sz w:val="20"/>
               </w:rPr>
@@ -590,7 +599,8 @@
               <w:pBdr>
                 <w:bottom w:val="none" w:sz="0" w:space="0" w:color="auto"/>
               </w:pBdr>
-              <w:spacing w:after="0" w:line="240" w:lineRule="auto"/>
+              <w:spacing w:after="0" w:line="340" w:lineRule="exact"/>
+              <w:jc w:val="both"/>
               <w:rPr>
                 <w:sz w:val="22"/>
                 <w:szCs w:val="22"/>
@@ -623,7 +633,8 @@
               <w:pBdr>
                 <w:bottom w:val="none" w:sz="0" w:space="0" w:color="auto"/>
               </w:pBdr>
-              <w:spacing w:after="0" w:line="240" w:lineRule="auto"/>
+              <w:spacing w:after="0" w:line="340" w:lineRule="exact"/>
+              <w:jc w:val="both"/>
               <w:rPr>
                 <w:sz w:val="22"/>
                 <w:szCs w:val="22"/>
@@ -652,8 +663,8 @@
               <w:pBdr>
                 <w:bottom w:val="none" w:sz="0" w:space="0" w:color="auto"/>
               </w:pBdr>
-              <w:spacing w:after="0" w:line="240" w:lineRule="auto"/>
-              <w:jc w:val="right"/>
+              <w:spacing w:after="0" w:line="340" w:lineRule="exact"/>
+              <w:jc w:val="both"/>
               <w:rPr>
                 <w:sz w:val="16"/>
                 <w:szCs w:val="16"/>
@@ -680,7 +691,8 @@
               <w:pBdr>
                 <w:bottom w:val="none" w:sz="0" w:space="0" w:color="auto"/>
               </w:pBdr>
-              <w:spacing w:after="0" w:line="240" w:lineRule="auto"/>
+              <w:spacing w:after="0" w:line="340" w:lineRule="exact"/>
+              <w:jc w:val="both"/>
               <w:rPr>
                 <w:sz w:val="16"/>
                 <w:szCs w:val="16"/>
@@ -707,8 +719,8 @@
               <w:pBdr>
                 <w:bottom w:val="none" w:sz="0" w:space="0" w:color="auto"/>
               </w:pBdr>
-              <w:spacing w:after="0" w:line="240" w:lineRule="auto"/>
-              <w:jc w:val="right"/>
+              <w:spacing w:after="0" w:line="340" w:lineRule="exact"/>
+              <w:jc w:val="both"/>
               <w:rPr>
                 <w:sz w:val="16"/>
                 <w:szCs w:val="16"/>
@@ -734,8 +746,8 @@
               <w:pBdr>
                 <w:bottom w:val="none" w:sz="0" w:space="0" w:color="auto"/>
               </w:pBdr>
-              <w:spacing w:after="0" w:line="240" w:lineRule="auto"/>
-              <w:jc w:val="right"/>
+              <w:spacing w:after="0" w:line="340" w:lineRule="exact"/>
+              <w:jc w:val="both"/>
               <w:rPr>
                 <w:sz w:val="16"/>
                 <w:szCs w:val="16"/>
@@ -767,8 +779,8 @@
               <w:pBdr>
                 <w:bottom w:val="none" w:sz="0" w:space="0" w:color="auto"/>
               </w:pBdr>
-              <w:spacing w:after="0" w:line="240" w:lineRule="auto"/>
-              <w:jc w:val="right"/>
+              <w:spacing w:after="0" w:line="340" w:lineRule="exact"/>
+              <w:jc w:val="both"/>
               <w:rPr>
                 <w:sz w:val="20"/>
               </w:rPr>
@@ -800,7 +812,8 @@
               <w:pBdr>
                 <w:bottom w:val="none" w:sz="0" w:space="0" w:color="auto"/>
               </w:pBdr>
-              <w:spacing w:after="0" w:line="240" w:lineRule="auto"/>
+              <w:spacing w:after="0" w:line="340" w:lineRule="exact"/>
+              <w:jc w:val="both"/>
               <w:rPr>
                 <w:sz w:val="22"/>
                 <w:szCs w:val="22"/>
@@ -840,7 +853,8 @@
               <w:pBdr>
                 <w:bottom w:val="none" w:sz="0" w:space="0" w:color="auto"/>
               </w:pBdr>
-              <w:spacing w:after="0" w:line="240" w:lineRule="auto"/>
+              <w:spacing w:after="0" w:line="340" w:lineRule="exact"/>
+              <w:jc w:val="both"/>
               <w:rPr>
                 <w:sz w:val="22"/>
                 <w:szCs w:val="22"/>
@@ -866,8 +880,8 @@
               <w:pBdr>
                 <w:bottom w:val="none" w:sz="0" w:space="0" w:color="auto"/>
               </w:pBdr>
-              <w:spacing w:after="0" w:line="240" w:lineRule="auto"/>
-              <w:jc w:val="right"/>
+              <w:spacing w:after="0" w:line="340" w:lineRule="exact"/>
+              <w:jc w:val="both"/>
               <w:rPr>
                 <w:sz w:val="22"/>
                 <w:szCs w:val="22"/>
@@ -899,7 +913,8 @@
               <w:pBdr>
                 <w:bottom w:val="none" w:sz="0" w:space="0" w:color="auto"/>
               </w:pBdr>
-              <w:spacing w:after="0" w:line="240" w:lineRule="auto"/>
+              <w:spacing w:after="0" w:line="340" w:lineRule="exact"/>
+              <w:jc w:val="both"/>
               <w:rPr>
                 <w:sz w:val="22"/>
                 <w:szCs w:val="22"/>
@@ -932,8 +947,8 @@
               <w:pBdr>
                 <w:bottom w:val="none" w:sz="0" w:space="0" w:color="auto"/>
               </w:pBdr>
-              <w:spacing w:after="0" w:line="240" w:lineRule="auto"/>
-              <w:jc w:val="right"/>
+              <w:spacing w:after="0" w:line="340" w:lineRule="exact"/>
+              <w:jc w:val="both"/>
               <w:rPr>
                 <w:sz w:val="22"/>
                 <w:szCs w:val="22"/>
@@ -962,8 +977,8 @@
               <w:pBdr>
                 <w:bottom w:val="none" w:sz="0" w:space="0" w:color="auto"/>
               </w:pBdr>
-              <w:spacing w:after="0" w:line="240" w:lineRule="auto"/>
-              <w:jc w:val="right"/>
+              <w:spacing w:after="0" w:line="340" w:lineRule="exact"/>
+              <w:jc w:val="both"/>
               <w:rPr>
                 <w:sz w:val="16"/>
                 <w:szCs w:val="16"/>
@@ -990,7 +1005,8 @@
               <w:pBdr>
                 <w:bottom w:val="none" w:sz="0" w:space="0" w:color="auto"/>
               </w:pBdr>
-              <w:spacing w:after="0" w:line="240" w:lineRule="auto"/>
+              <w:spacing w:after="0" w:line="340" w:lineRule="exact"/>
+              <w:jc w:val="both"/>
               <w:rPr>
                 <w:sz w:val="16"/>
                 <w:szCs w:val="16"/>
@@ -1017,8 +1033,8 @@
               <w:pBdr>
                 <w:bottom w:val="none" w:sz="0" w:space="0" w:color="auto"/>
               </w:pBdr>
-              <w:spacing w:after="0" w:line="240" w:lineRule="auto"/>
-              <w:jc w:val="right"/>
+              <w:spacing w:after="0" w:line="340" w:lineRule="exact"/>
+              <w:jc w:val="both"/>
               <w:rPr>
                 <w:sz w:val="16"/>
                 <w:szCs w:val="16"/>
@@ -1044,8 +1060,8 @@
               <w:pBdr>
                 <w:bottom w:val="none" w:sz="0" w:space="0" w:color="auto"/>
               </w:pBdr>
-              <w:spacing w:after="0" w:line="240" w:lineRule="auto"/>
-              <w:jc w:val="right"/>
+              <w:spacing w:after="0" w:line="340" w:lineRule="exact"/>
+              <w:jc w:val="both"/>
               <w:rPr>
                 <w:sz w:val="16"/>
                 <w:szCs w:val="16"/>
@@ -1077,8 +1093,8 @@
               <w:pBdr>
                 <w:bottom w:val="none" w:sz="0" w:space="0" w:color="auto"/>
               </w:pBdr>
-              <w:spacing w:after="0" w:line="240" w:lineRule="auto"/>
-              <w:jc w:val="right"/>
+              <w:spacing w:after="0" w:line="340" w:lineRule="exact"/>
+              <w:jc w:val="both"/>
               <w:rPr>
                 <w:sz w:val="20"/>
               </w:rPr>
@@ -1110,7 +1126,8 @@
               <w:pBdr>
                 <w:bottom w:val="none" w:sz="0" w:space="0" w:color="auto"/>
               </w:pBdr>
-              <w:spacing w:after="0" w:line="240" w:lineRule="auto"/>
+              <w:spacing w:after="0" w:line="340" w:lineRule="exact"/>
+              <w:jc w:val="both"/>
               <w:rPr>
                 <w:sz w:val="22"/>
                 <w:szCs w:val="22"/>
@@ -1168,7 +1185,8 @@
               <w:pBdr>
                 <w:bottom w:val="none" w:sz="0" w:space="0" w:color="auto"/>
               </w:pBdr>
-              <w:spacing w:after="0" w:line="240" w:lineRule="auto"/>
+              <w:spacing w:after="0" w:line="340" w:lineRule="exact"/>
+              <w:jc w:val="both"/>
               <w:rPr>
                 <w:sz w:val="22"/>
                 <w:szCs w:val="22"/>
@@ -1195,7 +1213,8 @@
               <w:pBdr>
                 <w:bottom w:val="none" w:sz="0" w:space="0" w:color="auto"/>
               </w:pBdr>
-              <w:spacing w:after="0" w:line="240" w:lineRule="auto"/>
+              <w:spacing w:after="0" w:line="340" w:lineRule="exact"/>
+              <w:jc w:val="both"/>
               <w:rPr>
                 <w:dstrike/>
                 <w:sz w:val="22"/>
@@ -1222,7 +1241,8 @@
               <w:pBdr>
                 <w:bottom w:val="none" w:sz="0" w:space="0" w:color="auto"/>
               </w:pBdr>
-              <w:spacing w:after="0" w:line="240" w:lineRule="auto"/>
+              <w:spacing w:after="0" w:line="340" w:lineRule="exact"/>
+              <w:jc w:val="both"/>
               <w:rPr>
                 <w:dstrike/>
                 <w:sz w:val="22"/>
@@ -1252,8 +1272,8 @@
               <w:pBdr>
                 <w:bottom w:val="none" w:sz="0" w:space="0" w:color="auto"/>
               </w:pBdr>
-              <w:spacing w:after="0" w:line="240" w:lineRule="auto"/>
-              <w:jc w:val="right"/>
+              <w:spacing w:after="0" w:line="340" w:lineRule="exact"/>
+              <w:jc w:val="both"/>
               <w:rPr>
                 <w:sz w:val="16"/>
                 <w:szCs w:val="16"/>
@@ -1280,7 +1300,8 @@
               <w:pBdr>
                 <w:bottom w:val="none" w:sz="0" w:space="0" w:color="auto"/>
               </w:pBdr>
-              <w:spacing w:after="0" w:line="240" w:lineRule="auto"/>
+              <w:spacing w:after="0" w:line="340" w:lineRule="exact"/>
+              <w:jc w:val="both"/>
               <w:rPr>
                 <w:sz w:val="16"/>
                 <w:szCs w:val="16"/>
@@ -1307,7 +1328,8 @@
               <w:pBdr>
                 <w:bottom w:val="none" w:sz="0" w:space="0" w:color="auto"/>
               </w:pBdr>
-              <w:spacing w:after="0" w:line="240" w:lineRule="auto"/>
+              <w:spacing w:after="0" w:line="340" w:lineRule="exact"/>
+              <w:jc w:val="both"/>
               <w:rPr>
                 <w:sz w:val="16"/>
                 <w:szCs w:val="16"/>
@@ -1333,7 +1355,8 @@
               <w:pBdr>
                 <w:bottom w:val="none" w:sz="0" w:space="0" w:color="auto"/>
               </w:pBdr>
-              <w:spacing w:after="0" w:line="240" w:lineRule="auto"/>
+              <w:spacing w:after="0" w:line="340" w:lineRule="exact"/>
+              <w:jc w:val="both"/>
               <w:rPr>
                 <w:sz w:val="16"/>
                 <w:szCs w:val="16"/>
@@ -1365,8 +1388,8 @@
               <w:pBdr>
                 <w:bottom w:val="none" w:sz="0" w:space="0" w:color="auto"/>
               </w:pBdr>
-              <w:spacing w:after="0" w:line="240" w:lineRule="auto"/>
-              <w:jc w:val="right"/>
+              <w:spacing w:after="0" w:line="340" w:lineRule="exact"/>
+              <w:jc w:val="both"/>
               <w:rPr>
                 <w:sz w:val="20"/>
               </w:rPr>
@@ -1398,7 +1421,7 @@
               <w:pBdr>
                 <w:bottom w:val="none" w:sz="0" w:space="0" w:color="auto"/>
               </w:pBdr>
-              <w:spacing w:after="0" w:line="240" w:lineRule="auto"/>
+              <w:spacing w:after="0" w:line="340" w:lineRule="exact"/>
               <w:jc w:val="both"/>
               <w:rPr>
                 <w:sz w:val="22"/>
@@ -1432,7 +1455,8 @@
               <w:pBdr>
                 <w:bottom w:val="none" w:sz="0" w:space="0" w:color="auto"/>
               </w:pBdr>
-              <w:spacing w:after="0" w:line="240" w:lineRule="auto"/>
+              <w:spacing w:after="0" w:line="340" w:lineRule="exact"/>
+              <w:jc w:val="both"/>
               <w:rPr>
                 <w:sz w:val="22"/>
                 <w:szCs w:val="22"/>
@@ -1459,23 +1483,25 @@
               <w:pBdr>
                 <w:bottom w:val="none" w:sz="0" w:space="0" w:color="auto"/>
               </w:pBdr>
-              <w:spacing w:before="60" w:after="60" w:line="240" w:lineRule="auto"/>
-              <w:rPr>
-                <w:rFonts w:ascii="Calibri" w:hAnsi="Calibri" w:cs="Calibri"/>
-                <w:b w:val="0"/>
-                <w:color w:val="000000"/>
-                <w:sz w:val="22"/>
-                <w:szCs w:val="22"/>
-              </w:rPr>
-            </w:pPr>
-          </w:p>
-          <w:p>
-            <w:pPr>
-              <w:pStyle w:val="G-Level-1"/>
-              <w:pBdr>
-                <w:bottom w:val="none" w:sz="0" w:space="0" w:color="auto"/>
-              </w:pBdr>
-              <w:spacing w:before="60" w:after="60" w:line="240" w:lineRule="auto"/>
+              <w:spacing w:before="60" w:after="60" w:line="340" w:lineRule="exact"/>
+              <w:jc w:val="both"/>
+              <w:rPr>
+                <w:rFonts w:ascii="Calibri" w:hAnsi="Calibri" w:cs="Calibri"/>
+                <w:b w:val="0"/>
+                <w:color w:val="000000"/>
+                <w:sz w:val="22"/>
+                <w:szCs w:val="22"/>
+              </w:rPr>
+            </w:pPr>
+          </w:p>
+          <w:p>
+            <w:pPr>
+              <w:pStyle w:val="G-Level-1"/>
+              <w:pBdr>
+                <w:bottom w:val="none" w:sz="0" w:space="0" w:color="auto"/>
+              </w:pBdr>
+              <w:spacing w:before="60" w:after="60" w:line="340" w:lineRule="exact"/>
+              <w:jc w:val="both"/>
               <w:rPr>
                 <w:rFonts w:ascii="Calibri" w:hAnsi="Calibri" w:cs="Calibri"/>
                 <w:b w:val="0"/>
@@ -1501,7 +1527,8 @@
               <w:pBdr>
                 <w:bottom w:val="none" w:sz="0" w:space="0" w:color="auto"/>
               </w:pBdr>
-              <w:spacing w:before="60" w:after="60" w:line="240" w:lineRule="auto"/>
+              <w:spacing w:before="60" w:after="60" w:line="340" w:lineRule="exact"/>
+              <w:jc w:val="both"/>
               <w:rPr>
                 <w:rFonts w:ascii="Calibri" w:hAnsi="Calibri" w:cs="Calibri"/>
                 <w:b w:val="0"/>
@@ -1531,7 +1558,8 @@
               <w:pBdr>
                 <w:bottom w:val="none" w:sz="0" w:space="0" w:color="auto"/>
               </w:pBdr>
-              <w:spacing w:before="60" w:after="60" w:line="240" w:lineRule="auto"/>
+              <w:spacing w:before="60" w:after="60" w:line="340" w:lineRule="exact"/>
+              <w:jc w:val="both"/>
               <w:rPr>
                 <w:rFonts w:ascii="Calibri" w:hAnsi="Calibri" w:cs="Calibri"/>
                 <w:b w:val="0"/>
@@ -1583,7 +1611,8 @@
               <w:pBdr>
                 <w:bottom w:val="none" w:sz="0" w:space="0" w:color="auto"/>
               </w:pBdr>
-              <w:spacing w:before="60" w:after="60" w:line="240" w:lineRule="auto"/>
+              <w:spacing w:before="60" w:after="60" w:line="340" w:lineRule="exact"/>
+              <w:jc w:val="both"/>
               <w:rPr>
                 <w:rFonts w:ascii="Calibri" w:hAnsi="Calibri" w:cs="Calibri"/>
                 <w:b w:val="0"/>
@@ -1613,7 +1642,8 @@
               <w:pBdr>
                 <w:bottom w:val="none" w:sz="0" w:space="0" w:color="auto"/>
               </w:pBdr>
-              <w:spacing w:before="60" w:after="60" w:line="240" w:lineRule="auto"/>
+              <w:spacing w:before="60" w:after="60" w:line="340" w:lineRule="exact"/>
+              <w:jc w:val="both"/>
               <w:rPr>
                 <w:rFonts w:ascii="Calibri" w:hAnsi="Calibri" w:cs="Calibri"/>
                 <w:b w:val="0"/>
@@ -1643,7 +1673,8 @@
               <w:pBdr>
                 <w:bottom w:val="none" w:sz="0" w:space="0" w:color="auto"/>
               </w:pBdr>
-              <w:spacing w:before="60" w:after="60" w:line="240" w:lineRule="auto"/>
+              <w:spacing w:before="60" w:after="60" w:line="340" w:lineRule="exact"/>
+              <w:jc w:val="both"/>
               <w:rPr>
                 <w:rFonts w:ascii="Calibri" w:hAnsi="Calibri" w:cs="Calibri"/>
                 <w:b w:val="0"/>
@@ -1673,7 +1704,8 @@
               <w:pBdr>
                 <w:bottom w:val="none" w:sz="0" w:space="0" w:color="auto"/>
               </w:pBdr>
-              <w:spacing w:before="60" w:after="60" w:line="240" w:lineRule="auto"/>
+              <w:spacing w:before="60" w:after="60" w:line="340" w:lineRule="exact"/>
+              <w:jc w:val="both"/>
               <w:rPr>
                 <w:rFonts w:ascii="Calibri" w:hAnsi="Calibri" w:cs="Calibri"/>
                 <w:b w:val="0"/>
@@ -1703,7 +1735,8 @@
               <w:pBdr>
                 <w:bottom w:val="none" w:sz="0" w:space="0" w:color="auto"/>
               </w:pBdr>
-              <w:spacing w:before="60" w:after="60" w:line="240" w:lineRule="auto"/>
+              <w:spacing w:before="60" w:after="60" w:line="340" w:lineRule="exact"/>
+              <w:jc w:val="both"/>
               <w:rPr>
                 <w:rFonts w:ascii="Calibri" w:hAnsi="Calibri" w:cs="Calibri"/>
                 <w:b w:val="0"/>
@@ -1722,14 +1755,17 @@
               </w:rPr>
               <w:t xml:space="preserve">what you are going to do next </w:t>
             </w:r>
-          </w:p>
-          <w:p>
-            <w:pPr>
-              <w:pStyle w:val="G-Level-1"/>
-              <w:pBdr>
-                <w:bottom w:val="none" w:sz="0" w:space="0" w:color="auto"/>
-              </w:pBdr>
-              <w:spacing w:before="60" w:after="60" w:line="240" w:lineRule="auto"/>
+            <w:bookmarkStart w:id="0" w:name="_GoBack"/>
+            <w:bookmarkEnd w:id="0"/>
+          </w:p>
+          <w:p>
+            <w:pPr>
+              <w:pStyle w:val="G-Level-1"/>
+              <w:pBdr>
+                <w:bottom w:val="none" w:sz="0" w:space="0" w:color="auto"/>
+              </w:pBdr>
+              <w:spacing w:before="60" w:after="60" w:line="340" w:lineRule="exact"/>
+              <w:jc w:val="both"/>
               <w:rPr>
                 <w:rFonts w:ascii="Calibri" w:hAnsi="Calibri" w:cs="Calibri"/>
                 <w:b w:val="0"/>
@@ -1759,7 +1795,8 @@
               <w:pBdr>
                 <w:bottom w:val="none" w:sz="0" w:space="0" w:color="auto"/>
               </w:pBdr>
-              <w:spacing w:before="60" w:after="60" w:line="240" w:lineRule="auto"/>
+              <w:spacing w:before="60" w:after="60" w:line="340" w:lineRule="exact"/>
+              <w:jc w:val="both"/>
               <w:rPr>
                 <w:rFonts w:ascii="Calibri" w:hAnsi="Calibri" w:cs="Calibri"/>
                 <w:b w:val="0"/>
@@ -1798,7 +1835,8 @@
               <w:pBdr>
                 <w:bottom w:val="none" w:sz="0" w:space="0" w:color="auto"/>
               </w:pBdr>
-              <w:spacing w:before="60" w:after="60" w:line="240" w:lineRule="auto"/>
+              <w:spacing w:before="60" w:after="60" w:line="340" w:lineRule="exact"/>
+              <w:jc w:val="both"/>
               <w:rPr>
                 <w:color w:val="000000"/>
                 <w:sz w:val="18"/>
@@ -1836,7 +1874,8 @@
               <w:pBdr>
                 <w:bottom w:val="none" w:sz="0" w:space="0" w:color="auto"/>
               </w:pBdr>
-              <w:spacing w:before="60" w:after="60" w:line="240" w:lineRule="auto"/>
+              <w:spacing w:before="60" w:after="60" w:line="340" w:lineRule="exact"/>
+              <w:jc w:val="both"/>
               <w:rPr>
                 <w:rFonts w:ascii="Calibri" w:hAnsi="Calibri" w:cs="Calibri"/>
                 <w:color w:val="000000"/>
@@ -1860,39 +1899,42 @@
               <w:pBdr>
                 <w:bottom w:val="none" w:sz="0" w:space="0" w:color="auto"/>
               </w:pBdr>
-              <w:spacing w:before="60" w:after="60" w:line="240" w:lineRule="auto"/>
-              <w:rPr>
-                <w:rFonts w:ascii="Calibri" w:hAnsi="Calibri" w:cs="Calibri"/>
-                <w:b w:val="0"/>
-                <w:color w:val="000000"/>
-                <w:sz w:val="22"/>
-                <w:szCs w:val="22"/>
-              </w:rPr>
-            </w:pPr>
-          </w:p>
-          <w:p>
-            <w:pPr>
-              <w:pStyle w:val="G-Level-1"/>
-              <w:pBdr>
-                <w:bottom w:val="none" w:sz="0" w:space="0" w:color="auto"/>
-              </w:pBdr>
-              <w:spacing w:before="60" w:after="60" w:line="240" w:lineRule="auto"/>
-              <w:rPr>
-                <w:rFonts w:ascii="Calibri" w:hAnsi="Calibri" w:cs="Calibri"/>
-                <w:b w:val="0"/>
-                <w:color w:val="000000"/>
-                <w:sz w:val="22"/>
-                <w:szCs w:val="22"/>
-              </w:rPr>
-            </w:pPr>
-          </w:p>
-          <w:p>
-            <w:pPr>
-              <w:pStyle w:val="G-Level-1"/>
-              <w:pBdr>
-                <w:bottom w:val="none" w:sz="0" w:space="0" w:color="auto"/>
-              </w:pBdr>
-              <w:spacing w:before="60" w:after="60" w:line="240" w:lineRule="auto"/>
+              <w:spacing w:before="60" w:after="60" w:line="340" w:lineRule="exact"/>
+              <w:jc w:val="both"/>
+              <w:rPr>
+                <w:rFonts w:ascii="Calibri" w:hAnsi="Calibri" w:cs="Calibri"/>
+                <w:b w:val="0"/>
+                <w:color w:val="000000"/>
+                <w:sz w:val="22"/>
+                <w:szCs w:val="22"/>
+              </w:rPr>
+            </w:pPr>
+          </w:p>
+          <w:p>
+            <w:pPr>
+              <w:pStyle w:val="G-Level-1"/>
+              <w:pBdr>
+                <w:bottom w:val="none" w:sz="0" w:space="0" w:color="auto"/>
+              </w:pBdr>
+              <w:spacing w:before="60" w:after="60" w:line="340" w:lineRule="exact"/>
+              <w:jc w:val="both"/>
+              <w:rPr>
+                <w:rFonts w:ascii="Calibri" w:hAnsi="Calibri" w:cs="Calibri"/>
+                <w:b w:val="0"/>
+                <w:color w:val="000000"/>
+                <w:sz w:val="22"/>
+                <w:szCs w:val="22"/>
+              </w:rPr>
+            </w:pPr>
+          </w:p>
+          <w:p>
+            <w:pPr>
+              <w:pStyle w:val="G-Level-1"/>
+              <w:pBdr>
+                <w:bottom w:val="none" w:sz="0" w:space="0" w:color="auto"/>
+              </w:pBdr>
+              <w:spacing w:before="60" w:after="60" w:line="340" w:lineRule="exact"/>
+              <w:jc w:val="both"/>
               <w:rPr>
                 <w:rFonts w:ascii="Calibri" w:hAnsi="Calibri" w:cs="Calibri"/>
                 <w:b w:val="0"/>
@@ -1917,7 +1959,8 @@
           </w:tcPr>
           <w:p>
             <w:pPr>
-              <w:spacing w:after="160" w:line="259" w:lineRule="auto"/>
+              <w:spacing w:after="160" w:line="340" w:lineRule="exact"/>
+              <w:jc w:val="both"/>
               <w:rPr>
                 <w:rFonts w:ascii="Calibri" w:eastAsia="Calibri" w:hAnsi="Calibri"/>
                 <w:snapToGrid/>
@@ -1953,7 +1996,8 @@
           </w:p>
           <w:p>
             <w:pPr>
-              <w:spacing w:after="160" w:line="259" w:lineRule="auto"/>
+              <w:spacing w:after="160" w:line="340" w:lineRule="exact"/>
+              <w:jc w:val="both"/>
               <w:rPr>
                 <w:rFonts w:ascii="Calibri" w:eastAsia="Calibri" w:hAnsi="Calibri"/>
                 <w:snapToGrid/>
@@ -1971,7 +2015,8 @@
           </w:p>
           <w:p>
             <w:pPr>
-              <w:spacing w:after="160" w:line="259" w:lineRule="auto"/>
+              <w:spacing w:after="160" w:line="340" w:lineRule="exact"/>
+              <w:jc w:val="both"/>
               <w:rPr>
                 <w:rFonts w:ascii="Calibri" w:eastAsia="Calibri" w:hAnsi="Calibri"/>
                 <w:snapToGrid/>
@@ -1985,6 +2030,7 @@
                 <w:snapToGrid/>
                 <w:szCs w:val="22"/>
               </w:rPr>
+              <w:lastRenderedPageBreak/>
               <w:t>Problems Encountered</w:t>
             </w:r>
             <w:r>
@@ -2007,7 +2053,8 @@
           </w:p>
           <w:p>
             <w:pPr>
-              <w:spacing w:after="160" w:line="259" w:lineRule="auto"/>
+              <w:spacing w:after="160" w:line="340" w:lineRule="exact"/>
+              <w:jc w:val="both"/>
               <w:rPr>
                 <w:rFonts w:ascii="Calibri" w:eastAsia="Calibri" w:hAnsi="Calibri"/>
                 <w:snapToGrid/>
@@ -2043,7 +2090,8 @@
           </w:p>
           <w:p>
             <w:pPr>
-              <w:spacing w:after="160" w:line="259" w:lineRule="auto"/>
+              <w:spacing w:after="160" w:line="340" w:lineRule="exact"/>
+              <w:jc w:val="both"/>
               <w:rPr>
                 <w:rFonts w:ascii="Calibri" w:eastAsia="Calibri" w:hAnsi="Calibri"/>
                 <w:snapToGrid/>
@@ -2057,7 +2105,6 @@
                 <w:snapToGrid/>
                 <w:szCs w:val="22"/>
               </w:rPr>
-              <w:lastRenderedPageBreak/>
               <w:t>Plan for Following Week</w:t>
             </w:r>
             <w:r>
@@ -2084,7 +2131,8 @@
               <w:pBdr>
                 <w:bottom w:val="none" w:sz="0" w:space="0" w:color="auto"/>
               </w:pBdr>
-              <w:spacing w:before="60" w:after="60" w:line="240" w:lineRule="auto"/>
+              <w:spacing w:before="60" w:after="60" w:line="340" w:lineRule="exact"/>
+              <w:jc w:val="both"/>
               <w:rPr>
                 <w:color w:val="000000"/>
                 <w:sz w:val="18"/>
@@ -2112,7 +2160,8 @@
               <w:pBdr>
                 <w:bottom w:val="none" w:sz="0" w:space="0" w:color="auto"/>
               </w:pBdr>
-              <w:spacing w:before="60" w:after="60" w:line="240" w:lineRule="auto"/>
+              <w:spacing w:before="60" w:after="60" w:line="340" w:lineRule="exact"/>
+              <w:jc w:val="both"/>
               <w:rPr>
                 <w:color w:val="000000"/>
                 <w:sz w:val="18"/>
@@ -2149,7 +2198,7 @@
               <w:pBdr>
                 <w:bottom w:val="none" w:sz="0" w:space="0" w:color="auto"/>
               </w:pBdr>
-              <w:spacing w:before="60" w:after="60" w:line="240" w:lineRule="auto"/>
+              <w:spacing w:before="60" w:after="60" w:line="340" w:lineRule="exact"/>
               <w:jc w:val="both"/>
               <w:rPr>
                 <w:rFonts w:ascii="Calibri" w:eastAsia="Calibri" w:hAnsi="Calibri"/>
@@ -2311,7 +2360,7 @@
               <w:pBdr>
                 <w:bottom w:val="none" w:sz="0" w:space="0" w:color="auto"/>
               </w:pBdr>
-              <w:spacing w:before="60" w:after="60" w:line="240" w:lineRule="auto"/>
+              <w:spacing w:before="60" w:after="60" w:line="340" w:lineRule="exact"/>
               <w:jc w:val="both"/>
               <w:rPr>
                 <w:rFonts w:ascii="Calibri" w:eastAsia="Calibri" w:hAnsi="Calibri"/>
@@ -2328,7 +2377,7 @@
               <w:pBdr>
                 <w:bottom w:val="none" w:sz="0" w:space="0" w:color="auto"/>
               </w:pBdr>
-              <w:spacing w:before="60" w:after="60" w:line="240" w:lineRule="auto"/>
+              <w:spacing w:before="60" w:after="60" w:line="340" w:lineRule="exact"/>
               <w:jc w:val="both"/>
               <w:rPr>
                 <w:rFonts w:ascii="Calibri" w:eastAsia="Calibri" w:hAnsi="Calibri"/>
@@ -2417,7 +2466,7 @@
               <w:pBdr>
                 <w:bottom w:val="none" w:sz="0" w:space="0" w:color="auto"/>
               </w:pBdr>
-              <w:spacing w:before="60" w:after="60" w:line="240" w:lineRule="auto"/>
+              <w:spacing w:before="60" w:after="60" w:line="340" w:lineRule="exact"/>
               <w:jc w:val="both"/>
               <w:rPr>
                 <w:rFonts w:ascii="Calibri" w:eastAsia="Calibri" w:hAnsi="Calibri"/>
@@ -2434,7 +2483,8 @@
               <w:pBdr>
                 <w:bottom w:val="none" w:sz="0" w:space="0" w:color="auto"/>
               </w:pBdr>
-              <w:spacing w:before="60" w:after="60" w:line="240" w:lineRule="auto"/>
+              <w:spacing w:before="60" w:after="60" w:line="340" w:lineRule="exact"/>
+              <w:jc w:val="both"/>
               <w:rPr>
                 <w:rFonts w:ascii="Calibri" w:eastAsia="Calibri" w:hAnsi="Calibri"/>
                 <w:b w:val="0"/>
@@ -2500,7 +2550,8 @@
               <w:pBdr>
                 <w:bottom w:val="none" w:sz="0" w:space="0" w:color="auto"/>
               </w:pBdr>
-              <w:spacing w:before="60" w:after="60" w:line="240" w:lineRule="auto"/>
+              <w:spacing w:before="60" w:after="60" w:line="340" w:lineRule="exact"/>
+              <w:jc w:val="both"/>
               <w:rPr>
                 <w:rFonts w:ascii="Calibri" w:eastAsia="Calibri" w:hAnsi="Calibri"/>
                 <w:b w:val="0"/>
@@ -2516,7 +2567,8 @@
               <w:pBdr>
                 <w:bottom w:val="none" w:sz="0" w:space="0" w:color="auto"/>
               </w:pBdr>
-              <w:spacing w:before="60" w:after="60" w:line="240" w:lineRule="auto"/>
+              <w:spacing w:before="60" w:after="60" w:line="340" w:lineRule="exact"/>
+              <w:jc w:val="both"/>
               <w:rPr>
                 <w:b w:val="0"/>
                 <w:color w:val="000000"/>
@@ -2588,7 +2640,8 @@
               <w:pBdr>
                 <w:bottom w:val="none" w:sz="0" w:space="0" w:color="auto"/>
               </w:pBdr>
-              <w:spacing w:before="60" w:after="60" w:line="240" w:lineRule="auto"/>
+              <w:spacing w:before="60" w:after="60" w:line="340" w:lineRule="exact"/>
+              <w:jc w:val="both"/>
               <w:rPr>
                 <w:color w:val="000000"/>
                 <w:sz w:val="18"/>
@@ -2613,6 +2666,8 @@
           <w:p>
             <w:pPr>
               <w:pStyle w:val="Default"/>
+              <w:spacing w:line="340" w:lineRule="exact"/>
+              <w:jc w:val="both"/>
               <w:rPr>
                 <w:b/>
                 <w:sz w:val="22"/>
@@ -2625,6 +2680,7 @@
                 <w:sz w:val="22"/>
                 <w:szCs w:val="22"/>
               </w:rPr>
+              <w:lastRenderedPageBreak/>
               <w:t>28th September 2015</w:t>
             </w:r>
           </w:p>
@@ -2634,7 +2690,8 @@
               <w:pBdr>
                 <w:bottom w:val="none" w:sz="0" w:space="0" w:color="auto"/>
               </w:pBdr>
-              <w:spacing w:before="60" w:after="60" w:line="240" w:lineRule="auto"/>
+              <w:spacing w:before="60" w:after="60" w:line="340" w:lineRule="exact"/>
+              <w:jc w:val="both"/>
               <w:rPr>
                 <w:color w:val="000000"/>
                 <w:sz w:val="18"/>
@@ -2648,7 +2705,8 @@
               <w:pBdr>
                 <w:bottom w:val="none" w:sz="0" w:space="0" w:color="auto"/>
               </w:pBdr>
-              <w:spacing w:before="60" w:after="60" w:line="240" w:lineRule="auto"/>
+              <w:spacing w:before="60" w:after="60" w:line="340" w:lineRule="exact"/>
+              <w:jc w:val="both"/>
               <w:rPr>
                 <w:color w:val="000000"/>
                 <w:sz w:val="18"/>
@@ -2672,6 +2730,8 @@
           <w:p>
             <w:pPr>
               <w:pStyle w:val="Default"/>
+              <w:spacing w:line="340" w:lineRule="exact"/>
+              <w:jc w:val="both"/>
               <w:rPr>
                 <w:sz w:val="22"/>
                 <w:szCs w:val="22"/>
@@ -2713,6 +2773,8 @@
           <w:p>
             <w:pPr>
               <w:pStyle w:val="Default"/>
+              <w:spacing w:line="340" w:lineRule="exact"/>
+              <w:jc w:val="both"/>
               <w:rPr>
                 <w:sz w:val="22"/>
                 <w:szCs w:val="22"/>
@@ -2722,6 +2784,8 @@
           <w:p>
             <w:pPr>
               <w:pStyle w:val="Default"/>
+              <w:spacing w:line="340" w:lineRule="exact"/>
+              <w:jc w:val="both"/>
               <w:rPr>
                 <w:sz w:val="22"/>
                 <w:szCs w:val="22"/>
@@ -2747,6 +2811,8 @@
           <w:p>
             <w:pPr>
               <w:pStyle w:val="Default"/>
+              <w:spacing w:line="340" w:lineRule="exact"/>
+              <w:jc w:val="both"/>
               <w:rPr>
                 <w:sz w:val="22"/>
                 <w:szCs w:val="22"/>
@@ -2756,6 +2822,8 @@
           <w:p>
             <w:pPr>
               <w:pStyle w:val="Default"/>
+              <w:spacing w:line="340" w:lineRule="exact"/>
+              <w:jc w:val="both"/>
               <w:rPr>
                 <w:sz w:val="22"/>
                 <w:szCs w:val="22"/>
@@ -2781,19 +2849,22 @@
           <w:p>
             <w:pPr>
               <w:pStyle w:val="Default"/>
-              <w:rPr>
-                <w:sz w:val="22"/>
-                <w:szCs w:val="22"/>
-              </w:rPr>
-            </w:pPr>
-          </w:p>
-          <w:p>
-            <w:pPr>
-              <w:pStyle w:val="G-Level-1"/>
-              <w:pBdr>
-                <w:bottom w:val="none" w:sz="0" w:space="0" w:color="auto"/>
-              </w:pBdr>
-              <w:spacing w:before="60" w:after="60" w:line="240" w:lineRule="auto"/>
+              <w:spacing w:line="340" w:lineRule="exact"/>
+              <w:jc w:val="both"/>
+              <w:rPr>
+                <w:sz w:val="22"/>
+                <w:szCs w:val="22"/>
+              </w:rPr>
+            </w:pPr>
+          </w:p>
+          <w:p>
+            <w:pPr>
+              <w:pStyle w:val="G-Level-1"/>
+              <w:pBdr>
+                <w:bottom w:val="none" w:sz="0" w:space="0" w:color="auto"/>
+              </w:pBdr>
+              <w:spacing w:before="60" w:after="60" w:line="340" w:lineRule="exact"/>
+              <w:jc w:val="both"/>
               <w:rPr>
                 <w:color w:val="000000"/>
                 <w:sz w:val="18"/>
@@ -2857,22 +2928,22 @@
               <w:pBdr>
                 <w:bottom w:val="none" w:sz="0" w:space="0" w:color="auto"/>
               </w:pBdr>
-              <w:spacing w:before="60" w:after="60" w:line="240" w:lineRule="auto"/>
-              <w:rPr>
-                <w:rFonts w:ascii="Calibri" w:hAnsi="Calibri" w:cs="Calibri"/>
-                <w:color w:val="000000"/>
-                <w:sz w:val="22"/>
-                <w:szCs w:val="22"/>
-              </w:rPr>
-            </w:pPr>
-            <w:r>
-              <w:rPr>
-                <w:rFonts w:ascii="Calibri" w:hAnsi="Calibri" w:cs="Calibri"/>
-                <w:color w:val="000000"/>
-                <w:sz w:val="22"/>
-                <w:szCs w:val="22"/>
-              </w:rPr>
-              <w:lastRenderedPageBreak/>
+              <w:spacing w:before="60" w:after="60" w:line="340" w:lineRule="exact"/>
+              <w:jc w:val="both"/>
+              <w:rPr>
+                <w:rFonts w:ascii="Calibri" w:hAnsi="Calibri" w:cs="Calibri"/>
+                <w:color w:val="000000"/>
+                <w:sz w:val="22"/>
+                <w:szCs w:val="22"/>
+              </w:rPr>
+            </w:pPr>
+            <w:r>
+              <w:rPr>
+                <w:rFonts w:ascii="Calibri" w:hAnsi="Calibri" w:cs="Calibri"/>
+                <w:color w:val="000000"/>
+                <w:sz w:val="22"/>
+                <w:szCs w:val="22"/>
+              </w:rPr>
               <w:t>5th October</w:t>
             </w:r>
           </w:p>
@@ -2882,39 +2953,42 @@
               <w:pBdr>
                 <w:bottom w:val="none" w:sz="0" w:space="0" w:color="auto"/>
               </w:pBdr>
-              <w:spacing w:before="60" w:after="60" w:line="240" w:lineRule="auto"/>
-              <w:rPr>
-                <w:rFonts w:ascii="Calibri" w:hAnsi="Calibri" w:cs="Calibri"/>
-                <w:b w:val="0"/>
-                <w:color w:val="000000"/>
-                <w:sz w:val="22"/>
-                <w:szCs w:val="22"/>
-              </w:rPr>
-            </w:pPr>
-          </w:p>
-          <w:p>
-            <w:pPr>
-              <w:pStyle w:val="G-Level-1"/>
-              <w:pBdr>
-                <w:bottom w:val="none" w:sz="0" w:space="0" w:color="auto"/>
-              </w:pBdr>
-              <w:spacing w:before="60" w:after="60" w:line="240" w:lineRule="auto"/>
-              <w:rPr>
-                <w:rFonts w:ascii="Calibri" w:hAnsi="Calibri" w:cs="Calibri"/>
-                <w:b w:val="0"/>
-                <w:color w:val="000000"/>
-                <w:sz w:val="22"/>
-                <w:szCs w:val="22"/>
-              </w:rPr>
-            </w:pPr>
-          </w:p>
-          <w:p>
-            <w:pPr>
-              <w:pStyle w:val="G-Level-1"/>
-              <w:pBdr>
-                <w:bottom w:val="none" w:sz="0" w:space="0" w:color="auto"/>
-              </w:pBdr>
-              <w:spacing w:before="60" w:after="60" w:line="240" w:lineRule="auto"/>
+              <w:spacing w:before="60" w:after="60" w:line="340" w:lineRule="exact"/>
+              <w:jc w:val="both"/>
+              <w:rPr>
+                <w:rFonts w:ascii="Calibri" w:hAnsi="Calibri" w:cs="Calibri"/>
+                <w:b w:val="0"/>
+                <w:color w:val="000000"/>
+                <w:sz w:val="22"/>
+                <w:szCs w:val="22"/>
+              </w:rPr>
+            </w:pPr>
+          </w:p>
+          <w:p>
+            <w:pPr>
+              <w:pStyle w:val="G-Level-1"/>
+              <w:pBdr>
+                <w:bottom w:val="none" w:sz="0" w:space="0" w:color="auto"/>
+              </w:pBdr>
+              <w:spacing w:before="60" w:after="60" w:line="340" w:lineRule="exact"/>
+              <w:jc w:val="both"/>
+              <w:rPr>
+                <w:rFonts w:ascii="Calibri" w:hAnsi="Calibri" w:cs="Calibri"/>
+                <w:b w:val="0"/>
+                <w:color w:val="000000"/>
+                <w:sz w:val="22"/>
+                <w:szCs w:val="22"/>
+              </w:rPr>
+            </w:pPr>
+          </w:p>
+          <w:p>
+            <w:pPr>
+              <w:pStyle w:val="G-Level-1"/>
+              <w:pBdr>
+                <w:bottom w:val="none" w:sz="0" w:space="0" w:color="auto"/>
+              </w:pBdr>
+              <w:spacing w:before="60" w:after="60" w:line="340" w:lineRule="exact"/>
+              <w:jc w:val="both"/>
               <w:rPr>
                 <w:rFonts w:ascii="Calibri" w:hAnsi="Calibri" w:cs="Calibri"/>
                 <w:b w:val="0"/>
@@ -2940,6 +3014,8 @@
           <w:p>
             <w:pPr>
               <w:pStyle w:val="Default"/>
+              <w:spacing w:line="340" w:lineRule="exact"/>
+              <w:jc w:val="both"/>
               <w:rPr>
                 <w:sz w:val="22"/>
                 <w:szCs w:val="22"/>
@@ -2971,6 +3047,8 @@
           <w:p>
             <w:pPr>
               <w:pStyle w:val="Default"/>
+              <w:spacing w:line="340" w:lineRule="exact"/>
+              <w:jc w:val="both"/>
               <w:rPr>
                 <w:sz w:val="22"/>
                 <w:szCs w:val="22"/>
@@ -2980,6 +3058,8 @@
           <w:p>
             <w:pPr>
               <w:pStyle w:val="Default"/>
+              <w:spacing w:line="340" w:lineRule="exact"/>
+              <w:jc w:val="both"/>
               <w:rPr>
                 <w:sz w:val="22"/>
                 <w:szCs w:val="22"/>
@@ -3011,6 +3091,8 @@
           <w:p>
             <w:pPr>
               <w:pStyle w:val="Default"/>
+              <w:spacing w:line="340" w:lineRule="exact"/>
+              <w:jc w:val="both"/>
               <w:rPr>
                 <w:sz w:val="22"/>
                 <w:szCs w:val="22"/>
@@ -3020,6 +3102,8 @@
           <w:p>
             <w:pPr>
               <w:pStyle w:val="Default"/>
+              <w:spacing w:line="340" w:lineRule="exact"/>
+              <w:jc w:val="both"/>
               <w:rPr>
                 <w:sz w:val="22"/>
                 <w:szCs w:val="22"/>
@@ -3044,6 +3128,8 @@
           <w:p>
             <w:pPr>
               <w:pStyle w:val="Default"/>
+              <w:spacing w:line="340" w:lineRule="exact"/>
+              <w:jc w:val="both"/>
               <w:rPr>
                 <w:sz w:val="22"/>
                 <w:szCs w:val="22"/>
@@ -3053,6 +3139,8 @@
           <w:p>
             <w:pPr>
               <w:pStyle w:val="Default"/>
+              <w:spacing w:line="340" w:lineRule="exact"/>
+              <w:jc w:val="both"/>
               <w:rPr>
                 <w:sz w:val="22"/>
                 <w:szCs w:val="22"/>
@@ -3087,7 +3175,8 @@
               <w:pBdr>
                 <w:bottom w:val="none" w:sz="0" w:space="0" w:color="auto"/>
               </w:pBdr>
-              <w:spacing w:before="60" w:after="60" w:line="240" w:lineRule="auto"/>
+              <w:spacing w:before="60" w:after="60" w:line="340" w:lineRule="exact"/>
+              <w:jc w:val="both"/>
               <w:rPr>
                 <w:rFonts w:ascii="Calibri" w:hAnsi="Calibri" w:cs="Calibri"/>
                 <w:b w:val="0"/>
@@ -3117,7 +3206,8 @@
               <w:pBdr>
                 <w:bottom w:val="none" w:sz="0" w:space="0" w:color="auto"/>
               </w:pBdr>
-              <w:spacing w:before="60" w:after="60" w:line="240" w:lineRule="auto"/>
+              <w:spacing w:before="60" w:after="60" w:line="340" w:lineRule="exact"/>
+              <w:jc w:val="both"/>
               <w:rPr>
                 <w:rFonts w:ascii="Calibri" w:hAnsi="Calibri" w:cs="Calibri"/>
                 <w:color w:val="000000"/>
@@ -3141,37 +3231,40 @@
               <w:pBdr>
                 <w:bottom w:val="none" w:sz="0" w:space="0" w:color="auto"/>
               </w:pBdr>
-              <w:spacing w:before="60" w:after="60" w:line="240" w:lineRule="auto"/>
-              <w:rPr>
-                <w:rFonts w:ascii="Calibri" w:hAnsi="Calibri" w:cs="Calibri"/>
-                <w:color w:val="000000"/>
-                <w:sz w:val="22"/>
-                <w:szCs w:val="22"/>
-              </w:rPr>
-            </w:pPr>
-          </w:p>
-          <w:p>
-            <w:pPr>
-              <w:pStyle w:val="G-Level-1"/>
-              <w:pBdr>
-                <w:bottom w:val="none" w:sz="0" w:space="0" w:color="auto"/>
-              </w:pBdr>
-              <w:spacing w:before="60" w:after="60" w:line="240" w:lineRule="auto"/>
-              <w:rPr>
-                <w:rFonts w:ascii="Calibri" w:hAnsi="Calibri" w:cs="Calibri"/>
-                <w:color w:val="000000"/>
-                <w:sz w:val="22"/>
-                <w:szCs w:val="22"/>
-              </w:rPr>
-            </w:pPr>
-          </w:p>
-          <w:p>
-            <w:pPr>
-              <w:pStyle w:val="G-Level-1"/>
-              <w:pBdr>
-                <w:bottom w:val="none" w:sz="0" w:space="0" w:color="auto"/>
-              </w:pBdr>
-              <w:spacing w:before="60" w:after="60" w:line="240" w:lineRule="auto"/>
+              <w:spacing w:before="60" w:after="60" w:line="340" w:lineRule="exact"/>
+              <w:jc w:val="both"/>
+              <w:rPr>
+                <w:rFonts w:ascii="Calibri" w:hAnsi="Calibri" w:cs="Calibri"/>
+                <w:color w:val="000000"/>
+                <w:sz w:val="22"/>
+                <w:szCs w:val="22"/>
+              </w:rPr>
+            </w:pPr>
+          </w:p>
+          <w:p>
+            <w:pPr>
+              <w:pStyle w:val="G-Level-1"/>
+              <w:pBdr>
+                <w:bottom w:val="none" w:sz="0" w:space="0" w:color="auto"/>
+              </w:pBdr>
+              <w:spacing w:before="60" w:after="60" w:line="340" w:lineRule="exact"/>
+              <w:jc w:val="both"/>
+              <w:rPr>
+                <w:rFonts w:ascii="Calibri" w:hAnsi="Calibri" w:cs="Calibri"/>
+                <w:color w:val="000000"/>
+                <w:sz w:val="22"/>
+                <w:szCs w:val="22"/>
+              </w:rPr>
+            </w:pPr>
+          </w:p>
+          <w:p>
+            <w:pPr>
+              <w:pStyle w:val="G-Level-1"/>
+              <w:pBdr>
+                <w:bottom w:val="none" w:sz="0" w:space="0" w:color="auto"/>
+              </w:pBdr>
+              <w:spacing w:before="60" w:after="60" w:line="340" w:lineRule="exact"/>
+              <w:jc w:val="both"/>
               <w:rPr>
                 <w:color w:val="000000"/>
                 <w:sz w:val="18"/>
@@ -3195,6 +3288,8 @@
           <w:p>
             <w:pPr>
               <w:pStyle w:val="Default"/>
+              <w:spacing w:line="340" w:lineRule="exact"/>
+              <w:jc w:val="both"/>
               <w:rPr>
                 <w:sz w:val="22"/>
                 <w:szCs w:val="22"/>
@@ -3206,6 +3301,7 @@
                 <w:sz w:val="22"/>
                 <w:szCs w:val="22"/>
               </w:rPr>
+              <w:lastRenderedPageBreak/>
               <w:t>Activities Undertaken:</w:t>
             </w:r>
             <w:r>
@@ -3220,12 +3316,22 @@
                 <w:sz w:val="22"/>
                 <w:szCs w:val="22"/>
               </w:rPr>
-              <w:t>After completing a first draft, I reviewed old examples, investigating the successes and failures of their PPFs (both in class, and outside), thus using them to better evaluate my own, and thus improve it. Additionally, once this was completed, I began some more research into other products in the same sector, and thus how my solution could be more effective.</w:t>
+              <w:t xml:space="preserve">After completing a first draft, I reviewed old examples, investigating the successes and failures of their PPFs (both in class, and outside), thus using them to better evaluate my own, and thus improve it. </w:t>
+            </w:r>
+            <w:r>
+              <w:rPr>
+                <w:sz w:val="22"/>
+                <w:szCs w:val="22"/>
+              </w:rPr>
+              <w:lastRenderedPageBreak/>
+              <w:t>Additionally, once this was completed, I began some more research into other products in the same sector, and thus how my solution could be more effective.</w:t>
             </w:r>
           </w:p>
           <w:p>
             <w:pPr>
               <w:pStyle w:val="Default"/>
+              <w:spacing w:line="340" w:lineRule="exact"/>
+              <w:jc w:val="both"/>
               <w:rPr>
                 <w:sz w:val="22"/>
                 <w:szCs w:val="22"/>
@@ -3235,6 +3341,8 @@
           <w:p>
             <w:pPr>
               <w:pStyle w:val="Default"/>
+              <w:spacing w:line="340" w:lineRule="exact"/>
+              <w:jc w:val="both"/>
               <w:rPr>
                 <w:sz w:val="22"/>
                 <w:szCs w:val="22"/>
@@ -3266,6 +3374,8 @@
           <w:p>
             <w:pPr>
               <w:pStyle w:val="Default"/>
+              <w:spacing w:line="340" w:lineRule="exact"/>
+              <w:jc w:val="both"/>
               <w:rPr>
                 <w:sz w:val="22"/>
                 <w:szCs w:val="22"/>
@@ -3275,6 +3385,8 @@
           <w:p>
             <w:pPr>
               <w:pStyle w:val="Default"/>
+              <w:spacing w:line="340" w:lineRule="exact"/>
+              <w:jc w:val="both"/>
               <w:rPr>
                 <w:sz w:val="22"/>
                 <w:szCs w:val="22"/>
@@ -3306,6 +3418,8 @@
           <w:p>
             <w:pPr>
               <w:pStyle w:val="Default"/>
+              <w:spacing w:line="340" w:lineRule="exact"/>
+              <w:jc w:val="both"/>
               <w:rPr>
                 <w:sz w:val="22"/>
                 <w:szCs w:val="22"/>
@@ -3315,6 +3429,8 @@
           <w:p>
             <w:pPr>
               <w:pStyle w:val="Default"/>
+              <w:spacing w:line="340" w:lineRule="exact"/>
+              <w:jc w:val="both"/>
               <w:rPr>
                 <w:sz w:val="22"/>
                 <w:szCs w:val="22"/>
@@ -3356,7 +3472,8 @@
               <w:pBdr>
                 <w:bottom w:val="none" w:sz="0" w:space="0" w:color="auto"/>
               </w:pBdr>
-              <w:spacing w:before="60" w:after="60" w:line="240" w:lineRule="auto"/>
+              <w:spacing w:before="60" w:after="60" w:line="340" w:lineRule="exact"/>
+              <w:jc w:val="both"/>
               <w:rPr>
                 <w:color w:val="000000"/>
                 <w:sz w:val="18"/>
@@ -3370,6 +3487,7 @@
                 <w:sz w:val="22"/>
                 <w:szCs w:val="22"/>
               </w:rPr>
+              <w:lastRenderedPageBreak/>
               <w:t>19th October</w:t>
             </w:r>
           </w:p>
@@ -3389,6 +3507,8 @@
           <w:p>
             <w:pPr>
               <w:pStyle w:val="Default"/>
+              <w:spacing w:line="340" w:lineRule="exact"/>
+              <w:jc w:val="both"/>
               <w:rPr>
                 <w:sz w:val="22"/>
                 <w:szCs w:val="22"/>
@@ -3427,6 +3547,8 @@
           <w:p>
             <w:pPr>
               <w:pStyle w:val="Default"/>
+              <w:spacing w:line="340" w:lineRule="exact"/>
+              <w:jc w:val="both"/>
               <w:rPr>
                 <w:sz w:val="22"/>
                 <w:szCs w:val="22"/>
@@ -3436,6 +3558,8 @@
           <w:p>
             <w:pPr>
               <w:pStyle w:val="Default"/>
+              <w:spacing w:line="340" w:lineRule="exact"/>
+              <w:jc w:val="both"/>
               <w:rPr>
                 <w:sz w:val="22"/>
                 <w:szCs w:val="22"/>
@@ -3460,6 +3584,8 @@
           <w:p>
             <w:pPr>
               <w:pStyle w:val="Default"/>
+              <w:spacing w:line="340" w:lineRule="exact"/>
+              <w:jc w:val="both"/>
               <w:rPr>
                 <w:sz w:val="22"/>
                 <w:szCs w:val="22"/>
@@ -3469,6 +3595,8 @@
           <w:p>
             <w:pPr>
               <w:pStyle w:val="Default"/>
+              <w:spacing w:line="340" w:lineRule="exact"/>
+              <w:jc w:val="both"/>
               <w:rPr>
                 <w:sz w:val="22"/>
                 <w:szCs w:val="22"/>
@@ -3493,6 +3621,8 @@
           <w:p>
             <w:pPr>
               <w:pStyle w:val="Default"/>
+              <w:spacing w:line="340" w:lineRule="exact"/>
+              <w:jc w:val="both"/>
               <w:rPr>
                 <w:sz w:val="22"/>
                 <w:szCs w:val="22"/>
@@ -3502,6 +3632,8 @@
           <w:p>
             <w:pPr>
               <w:pStyle w:val="Default"/>
+              <w:spacing w:line="340" w:lineRule="exact"/>
+              <w:jc w:val="both"/>
               <w:rPr>
                 <w:sz w:val="22"/>
                 <w:szCs w:val="22"/>
@@ -3543,22 +3675,22 @@
               <w:pBdr>
                 <w:bottom w:val="none" w:sz="0" w:space="0" w:color="auto"/>
               </w:pBdr>
-              <w:spacing w:before="60" w:after="60" w:line="240" w:lineRule="auto"/>
-              <w:rPr>
-                <w:rFonts w:ascii="Calibri" w:hAnsi="Calibri" w:cs="Calibri"/>
-                <w:color w:val="000000"/>
-                <w:sz w:val="22"/>
-                <w:szCs w:val="22"/>
-              </w:rPr>
-            </w:pPr>
-            <w:r>
-              <w:rPr>
-                <w:rFonts w:ascii="Calibri" w:hAnsi="Calibri" w:cs="Calibri"/>
-                <w:color w:val="000000"/>
-                <w:sz w:val="22"/>
-                <w:szCs w:val="22"/>
-              </w:rPr>
-              <w:lastRenderedPageBreak/>
+              <w:spacing w:before="60" w:after="60" w:line="340" w:lineRule="exact"/>
+              <w:jc w:val="both"/>
+              <w:rPr>
+                <w:rFonts w:ascii="Calibri" w:hAnsi="Calibri" w:cs="Calibri"/>
+                <w:color w:val="000000"/>
+                <w:sz w:val="22"/>
+                <w:szCs w:val="22"/>
+              </w:rPr>
+            </w:pPr>
+            <w:r>
+              <w:rPr>
+                <w:rFonts w:ascii="Calibri" w:hAnsi="Calibri" w:cs="Calibri"/>
+                <w:color w:val="000000"/>
+                <w:sz w:val="22"/>
+                <w:szCs w:val="22"/>
+              </w:rPr>
               <w:t>26th October</w:t>
             </w:r>
           </w:p>
@@ -3581,7 +3713,8 @@
               <w:pBdr>
                 <w:bottom w:val="none" w:sz="0" w:space="0" w:color="auto"/>
               </w:pBdr>
-              <w:spacing w:before="60" w:after="60" w:line="240" w:lineRule="auto"/>
+              <w:spacing w:before="60" w:after="60" w:line="340" w:lineRule="exact"/>
+              <w:jc w:val="both"/>
               <w:rPr>
                 <w:rFonts w:ascii="Calibri" w:hAnsi="Calibri" w:cs="Calibri"/>
                 <w:b w:val="0"/>
@@ -3647,38 +3780,41 @@
               <w:pBdr>
                 <w:bottom w:val="none" w:sz="0" w:space="0" w:color="auto"/>
               </w:pBdr>
-              <w:spacing w:before="60" w:after="60" w:line="240" w:lineRule="auto"/>
-              <w:rPr>
-                <w:rFonts w:ascii="Calibri" w:hAnsi="Calibri" w:cs="Calibri"/>
-                <w:b w:val="0"/>
-                <w:color w:val="000000"/>
-                <w:sz w:val="22"/>
-                <w:szCs w:val="22"/>
-              </w:rPr>
-            </w:pPr>
-          </w:p>
-          <w:p>
-            <w:pPr>
-              <w:pStyle w:val="G-Level-1"/>
-              <w:pBdr>
-                <w:bottom w:val="none" w:sz="0" w:space="0" w:color="auto"/>
-              </w:pBdr>
-              <w:spacing w:before="60" w:after="60" w:line="240" w:lineRule="auto"/>
-              <w:rPr>
-                <w:rFonts w:ascii="Calibri" w:hAnsi="Calibri" w:cs="Calibri"/>
-                <w:b w:val="0"/>
-                <w:color w:val="000000"/>
-                <w:sz w:val="22"/>
-                <w:szCs w:val="22"/>
-              </w:rPr>
-            </w:pPr>
-            <w:r>
-              <w:rPr>
-                <w:rFonts w:ascii="Calibri" w:hAnsi="Calibri" w:cs="Calibri"/>
-                <w:color w:val="000000"/>
-                <w:sz w:val="22"/>
-                <w:szCs w:val="22"/>
-              </w:rPr>
+              <w:spacing w:before="60" w:after="60" w:line="340" w:lineRule="exact"/>
+              <w:jc w:val="both"/>
+              <w:rPr>
+                <w:rFonts w:ascii="Calibri" w:hAnsi="Calibri" w:cs="Calibri"/>
+                <w:b w:val="0"/>
+                <w:color w:val="000000"/>
+                <w:sz w:val="22"/>
+                <w:szCs w:val="22"/>
+              </w:rPr>
+            </w:pPr>
+          </w:p>
+          <w:p>
+            <w:pPr>
+              <w:pStyle w:val="G-Level-1"/>
+              <w:pBdr>
+                <w:bottom w:val="none" w:sz="0" w:space="0" w:color="auto"/>
+              </w:pBdr>
+              <w:spacing w:before="60" w:after="60" w:line="340" w:lineRule="exact"/>
+              <w:jc w:val="both"/>
+              <w:rPr>
+                <w:rFonts w:ascii="Calibri" w:hAnsi="Calibri" w:cs="Calibri"/>
+                <w:b w:val="0"/>
+                <w:color w:val="000000"/>
+                <w:sz w:val="22"/>
+                <w:szCs w:val="22"/>
+              </w:rPr>
+            </w:pPr>
+            <w:r>
+              <w:rPr>
+                <w:rFonts w:ascii="Calibri" w:hAnsi="Calibri" w:cs="Calibri"/>
+                <w:color w:val="000000"/>
+                <w:sz w:val="22"/>
+                <w:szCs w:val="22"/>
+              </w:rPr>
+              <w:lastRenderedPageBreak/>
               <w:t>Problems Encountered:</w:t>
             </w:r>
             <w:r>
@@ -3707,23 +3843,25 @@
               <w:pBdr>
                 <w:bottom w:val="none" w:sz="0" w:space="0" w:color="auto"/>
               </w:pBdr>
-              <w:spacing w:before="60" w:after="60" w:line="240" w:lineRule="auto"/>
-              <w:rPr>
-                <w:rFonts w:ascii="Calibri" w:hAnsi="Calibri" w:cs="Calibri"/>
-                <w:b w:val="0"/>
-                <w:color w:val="000000"/>
-                <w:sz w:val="22"/>
-                <w:szCs w:val="22"/>
-              </w:rPr>
-            </w:pPr>
-          </w:p>
-          <w:p>
-            <w:pPr>
-              <w:pStyle w:val="G-Level-1"/>
-              <w:pBdr>
-                <w:bottom w:val="none" w:sz="0" w:space="0" w:color="auto"/>
-              </w:pBdr>
-              <w:spacing w:before="60" w:after="60" w:line="240" w:lineRule="auto"/>
+              <w:spacing w:before="60" w:after="60" w:line="340" w:lineRule="exact"/>
+              <w:jc w:val="both"/>
+              <w:rPr>
+                <w:rFonts w:ascii="Calibri" w:hAnsi="Calibri" w:cs="Calibri"/>
+                <w:b w:val="0"/>
+                <w:color w:val="000000"/>
+                <w:sz w:val="22"/>
+                <w:szCs w:val="22"/>
+              </w:rPr>
+            </w:pPr>
+          </w:p>
+          <w:p>
+            <w:pPr>
+              <w:pStyle w:val="G-Level-1"/>
+              <w:pBdr>
+                <w:bottom w:val="none" w:sz="0" w:space="0" w:color="auto"/>
+              </w:pBdr>
+              <w:spacing w:before="60" w:after="60" w:line="340" w:lineRule="exact"/>
+              <w:jc w:val="both"/>
               <w:rPr>
                 <w:rFonts w:ascii="Calibri" w:hAnsi="Calibri" w:cs="Calibri"/>
                 <w:b w:val="0"/>
@@ -3767,23 +3905,25 @@
               <w:pBdr>
                 <w:bottom w:val="none" w:sz="0" w:space="0" w:color="auto"/>
               </w:pBdr>
-              <w:spacing w:before="60" w:after="60" w:line="240" w:lineRule="auto"/>
-              <w:rPr>
-                <w:rFonts w:ascii="Calibri" w:hAnsi="Calibri" w:cs="Calibri"/>
-                <w:b w:val="0"/>
-                <w:color w:val="000000"/>
-                <w:sz w:val="22"/>
-                <w:szCs w:val="22"/>
-              </w:rPr>
-            </w:pPr>
-          </w:p>
-          <w:p>
-            <w:pPr>
-              <w:pStyle w:val="G-Level-1"/>
-              <w:pBdr>
-                <w:bottom w:val="none" w:sz="0" w:space="0" w:color="auto"/>
-              </w:pBdr>
-              <w:spacing w:before="60" w:after="60" w:line="240" w:lineRule="auto"/>
+              <w:spacing w:before="60" w:after="60" w:line="340" w:lineRule="exact"/>
+              <w:jc w:val="both"/>
+              <w:rPr>
+                <w:rFonts w:ascii="Calibri" w:hAnsi="Calibri" w:cs="Calibri"/>
+                <w:b w:val="0"/>
+                <w:color w:val="000000"/>
+                <w:sz w:val="22"/>
+                <w:szCs w:val="22"/>
+              </w:rPr>
+            </w:pPr>
+          </w:p>
+          <w:p>
+            <w:pPr>
+              <w:pStyle w:val="G-Level-1"/>
+              <w:pBdr>
+                <w:bottom w:val="none" w:sz="0" w:space="0" w:color="auto"/>
+              </w:pBdr>
+              <w:spacing w:before="60" w:after="60" w:line="340" w:lineRule="exact"/>
+              <w:jc w:val="both"/>
               <w:rPr>
                 <w:rFonts w:ascii="Calibri" w:hAnsi="Calibri" w:cs="Calibri"/>
                 <w:b w:val="0"/>
@@ -3841,21 +3981,23 @@
               <w:pBdr>
                 <w:bottom w:val="none" w:sz="0" w:space="0" w:color="auto"/>
               </w:pBdr>
-              <w:spacing w:before="60" w:after="60" w:line="240" w:lineRule="auto"/>
-              <w:rPr>
-                <w:rFonts w:ascii="Calibri" w:hAnsi="Calibri" w:cs="Calibri"/>
-                <w:color w:val="000000"/>
-                <w:sz w:val="22"/>
-                <w:szCs w:val="22"/>
-              </w:rPr>
-            </w:pPr>
-            <w:r>
-              <w:rPr>
-                <w:rFonts w:ascii="Calibri" w:hAnsi="Calibri" w:cs="Calibri"/>
-                <w:color w:val="000000"/>
-                <w:sz w:val="22"/>
-                <w:szCs w:val="22"/>
-              </w:rPr>
+              <w:spacing w:before="60" w:after="60" w:line="340" w:lineRule="exact"/>
+              <w:jc w:val="both"/>
+              <w:rPr>
+                <w:rFonts w:ascii="Calibri" w:hAnsi="Calibri" w:cs="Calibri"/>
+                <w:color w:val="000000"/>
+                <w:sz w:val="22"/>
+                <w:szCs w:val="22"/>
+              </w:rPr>
+            </w:pPr>
+            <w:r>
+              <w:rPr>
+                <w:rFonts w:ascii="Calibri" w:hAnsi="Calibri" w:cs="Calibri"/>
+                <w:color w:val="000000"/>
+                <w:sz w:val="22"/>
+                <w:szCs w:val="22"/>
+              </w:rPr>
+              <w:lastRenderedPageBreak/>
               <w:t>2nd November</w:t>
             </w:r>
           </w:p>
@@ -3878,7 +4020,8 @@
               <w:pBdr>
                 <w:bottom w:val="none" w:sz="0" w:space="0" w:color="auto"/>
               </w:pBdr>
-              <w:spacing w:before="60" w:after="60" w:line="240" w:lineRule="auto"/>
+              <w:spacing w:before="60" w:after="60" w:line="340" w:lineRule="exact"/>
+              <w:jc w:val="both"/>
               <w:rPr>
                 <w:rFonts w:ascii="Calibri" w:hAnsi="Calibri" w:cs="Calibri"/>
                 <w:b w:val="0"/>
@@ -3932,23 +4075,25 @@
               <w:pBdr>
                 <w:bottom w:val="none" w:sz="0" w:space="0" w:color="auto"/>
               </w:pBdr>
-              <w:spacing w:before="60" w:after="60" w:line="240" w:lineRule="auto"/>
-              <w:rPr>
-                <w:rFonts w:ascii="Calibri" w:hAnsi="Calibri" w:cs="Calibri"/>
-                <w:b w:val="0"/>
-                <w:color w:val="000000"/>
-                <w:sz w:val="22"/>
-                <w:szCs w:val="22"/>
-              </w:rPr>
-            </w:pPr>
-          </w:p>
-          <w:p>
-            <w:pPr>
-              <w:pStyle w:val="G-Level-1"/>
-              <w:pBdr>
-                <w:bottom w:val="none" w:sz="0" w:space="0" w:color="auto"/>
-              </w:pBdr>
-              <w:spacing w:before="60" w:after="60" w:line="240" w:lineRule="auto"/>
+              <w:spacing w:before="60" w:after="60" w:line="340" w:lineRule="exact"/>
+              <w:jc w:val="both"/>
+              <w:rPr>
+                <w:rFonts w:ascii="Calibri" w:hAnsi="Calibri" w:cs="Calibri"/>
+                <w:b w:val="0"/>
+                <w:color w:val="000000"/>
+                <w:sz w:val="22"/>
+                <w:szCs w:val="22"/>
+              </w:rPr>
+            </w:pPr>
+          </w:p>
+          <w:p>
+            <w:pPr>
+              <w:pStyle w:val="G-Level-1"/>
+              <w:pBdr>
+                <w:bottom w:val="none" w:sz="0" w:space="0" w:color="auto"/>
+              </w:pBdr>
+              <w:spacing w:before="60" w:after="60" w:line="340" w:lineRule="exact"/>
+              <w:jc w:val="both"/>
               <w:rPr>
                 <w:rFonts w:ascii="Calibri" w:hAnsi="Calibri" w:cs="Calibri"/>
                 <w:b w:val="0"/>
@@ -3992,23 +4137,25 @@
               <w:pBdr>
                 <w:bottom w:val="none" w:sz="0" w:space="0" w:color="auto"/>
               </w:pBdr>
-              <w:spacing w:before="60" w:after="60" w:line="240" w:lineRule="auto"/>
-              <w:rPr>
-                <w:rFonts w:ascii="Calibri" w:hAnsi="Calibri" w:cs="Calibri"/>
-                <w:b w:val="0"/>
-                <w:color w:val="000000"/>
-                <w:sz w:val="22"/>
-                <w:szCs w:val="22"/>
-              </w:rPr>
-            </w:pPr>
-          </w:p>
-          <w:p>
-            <w:pPr>
-              <w:pStyle w:val="G-Level-1"/>
-              <w:pBdr>
-                <w:bottom w:val="none" w:sz="0" w:space="0" w:color="auto"/>
-              </w:pBdr>
-              <w:spacing w:before="60" w:after="60" w:line="240" w:lineRule="auto"/>
+              <w:spacing w:before="60" w:after="60" w:line="340" w:lineRule="exact"/>
+              <w:jc w:val="both"/>
+              <w:rPr>
+                <w:rFonts w:ascii="Calibri" w:hAnsi="Calibri" w:cs="Calibri"/>
+                <w:b w:val="0"/>
+                <w:color w:val="000000"/>
+                <w:sz w:val="22"/>
+                <w:szCs w:val="22"/>
+              </w:rPr>
+            </w:pPr>
+          </w:p>
+          <w:p>
+            <w:pPr>
+              <w:pStyle w:val="G-Level-1"/>
+              <w:pBdr>
+                <w:bottom w:val="none" w:sz="0" w:space="0" w:color="auto"/>
+              </w:pBdr>
+              <w:spacing w:before="60" w:after="60" w:line="340" w:lineRule="exact"/>
+              <w:jc w:val="both"/>
               <w:rPr>
                 <w:rFonts w:ascii="Calibri" w:hAnsi="Calibri" w:cs="Calibri"/>
                 <w:b w:val="0"/>
@@ -4052,23 +4199,25 @@
               <w:pBdr>
                 <w:bottom w:val="none" w:sz="0" w:space="0" w:color="auto"/>
               </w:pBdr>
-              <w:spacing w:before="60" w:after="60" w:line="240" w:lineRule="auto"/>
-              <w:rPr>
-                <w:rFonts w:ascii="Calibri" w:hAnsi="Calibri" w:cs="Calibri"/>
-                <w:b w:val="0"/>
-                <w:color w:val="000000"/>
-                <w:sz w:val="22"/>
-                <w:szCs w:val="22"/>
-              </w:rPr>
-            </w:pPr>
-          </w:p>
-          <w:p>
-            <w:pPr>
-              <w:pStyle w:val="G-Level-1"/>
-              <w:pBdr>
-                <w:bottom w:val="none" w:sz="0" w:space="0" w:color="auto"/>
-              </w:pBdr>
-              <w:spacing w:before="60" w:after="60" w:line="240" w:lineRule="auto"/>
+              <w:spacing w:before="60" w:after="60" w:line="340" w:lineRule="exact"/>
+              <w:jc w:val="both"/>
+              <w:rPr>
+                <w:rFonts w:ascii="Calibri" w:hAnsi="Calibri" w:cs="Calibri"/>
+                <w:b w:val="0"/>
+                <w:color w:val="000000"/>
+                <w:sz w:val="22"/>
+                <w:szCs w:val="22"/>
+              </w:rPr>
+            </w:pPr>
+          </w:p>
+          <w:p>
+            <w:pPr>
+              <w:pStyle w:val="G-Level-1"/>
+              <w:pBdr>
+                <w:bottom w:val="none" w:sz="0" w:space="0" w:color="auto"/>
+              </w:pBdr>
+              <w:spacing w:before="60" w:after="60" w:line="340" w:lineRule="exact"/>
+              <w:jc w:val="both"/>
               <w:rPr>
                 <w:rFonts w:ascii="Calibri" w:hAnsi="Calibri" w:cs="Calibri"/>
                 <w:b w:val="0"/>
@@ -4136,22 +4285,22 @@
               <w:pBdr>
                 <w:bottom w:val="none" w:sz="0" w:space="0" w:color="auto"/>
               </w:pBdr>
-              <w:spacing w:before="60" w:after="60" w:line="240" w:lineRule="auto"/>
-              <w:rPr>
-                <w:rFonts w:ascii="Calibri" w:hAnsi="Calibri" w:cs="Calibri"/>
-                <w:color w:val="000000"/>
-                <w:sz w:val="22"/>
-                <w:szCs w:val="22"/>
-              </w:rPr>
-            </w:pPr>
-            <w:r>
-              <w:rPr>
-                <w:rFonts w:ascii="Calibri" w:hAnsi="Calibri" w:cs="Calibri"/>
-                <w:color w:val="000000"/>
-                <w:sz w:val="22"/>
-                <w:szCs w:val="22"/>
-              </w:rPr>
-              <w:lastRenderedPageBreak/>
+              <w:spacing w:before="60" w:after="60" w:line="340" w:lineRule="exact"/>
+              <w:jc w:val="both"/>
+              <w:rPr>
+                <w:rFonts w:ascii="Calibri" w:hAnsi="Calibri" w:cs="Calibri"/>
+                <w:color w:val="000000"/>
+                <w:sz w:val="22"/>
+                <w:szCs w:val="22"/>
+              </w:rPr>
+            </w:pPr>
+            <w:r>
+              <w:rPr>
+                <w:rFonts w:ascii="Calibri" w:hAnsi="Calibri" w:cs="Calibri"/>
+                <w:color w:val="000000"/>
+                <w:sz w:val="22"/>
+                <w:szCs w:val="22"/>
+              </w:rPr>
               <w:t>9th</w:t>
             </w:r>
             <w:r>
@@ -4183,7 +4332,8 @@
               <w:pBdr>
                 <w:bottom w:val="none" w:sz="0" w:space="0" w:color="auto"/>
               </w:pBdr>
-              <w:spacing w:before="60" w:after="60" w:line="240" w:lineRule="auto"/>
+              <w:spacing w:before="60" w:after="60" w:line="340" w:lineRule="exact"/>
+              <w:jc w:val="both"/>
               <w:rPr>
                 <w:rFonts w:ascii="Calibri" w:hAnsi="Calibri" w:cs="Calibri"/>
                 <w:b w:val="0"/>
@@ -4239,7 +4389,18 @@
                 <w:sz w:val="22"/>
                 <w:szCs w:val="22"/>
               </w:rPr>
-              <w:t>. Additionally, I have begun to research the history of encryption, as I understood the necessity of building up in complexity of encryption methods, starting with simple encryption, like Caesar Ciphers, all the way to DES, a standard for encryption brought in in the advent of the 21</w:t>
+              <w:t xml:space="preserve">. Additionally, I have begun to research the history of encryption, as I understood the necessity of building up in complexity of encryption </w:t>
+            </w:r>
+            <w:r>
+              <w:rPr>
+                <w:rFonts w:ascii="Calibri" w:hAnsi="Calibri" w:cs="Calibri"/>
+                <w:b w:val="0"/>
+                <w:color w:val="000000"/>
+                <w:sz w:val="22"/>
+                <w:szCs w:val="22"/>
+              </w:rPr>
+              <w:lastRenderedPageBreak/>
+              <w:t>methods, starting with simple encryption, like Caesar Ciphers, all the way to DES, a standard for encryption brought in in the advent of the 21</w:t>
             </w:r>
             <w:r>
               <w:rPr>
@@ -4269,23 +4430,25 @@
               <w:pBdr>
                 <w:bottom w:val="none" w:sz="0" w:space="0" w:color="auto"/>
               </w:pBdr>
-              <w:spacing w:before="60" w:after="60" w:line="240" w:lineRule="auto"/>
-              <w:rPr>
-                <w:rFonts w:ascii="Calibri" w:hAnsi="Calibri" w:cs="Calibri"/>
-                <w:b w:val="0"/>
-                <w:color w:val="000000"/>
-                <w:sz w:val="22"/>
-                <w:szCs w:val="22"/>
-              </w:rPr>
-            </w:pPr>
-          </w:p>
-          <w:p>
-            <w:pPr>
-              <w:pStyle w:val="G-Level-1"/>
-              <w:pBdr>
-                <w:bottom w:val="none" w:sz="0" w:space="0" w:color="auto"/>
-              </w:pBdr>
-              <w:spacing w:before="60" w:after="60" w:line="240" w:lineRule="auto"/>
+              <w:spacing w:before="60" w:after="60" w:line="340" w:lineRule="exact"/>
+              <w:jc w:val="both"/>
+              <w:rPr>
+                <w:rFonts w:ascii="Calibri" w:hAnsi="Calibri" w:cs="Calibri"/>
+                <w:b w:val="0"/>
+                <w:color w:val="000000"/>
+                <w:sz w:val="22"/>
+                <w:szCs w:val="22"/>
+              </w:rPr>
+            </w:pPr>
+          </w:p>
+          <w:p>
+            <w:pPr>
+              <w:pStyle w:val="G-Level-1"/>
+              <w:pBdr>
+                <w:bottom w:val="none" w:sz="0" w:space="0" w:color="auto"/>
+              </w:pBdr>
+              <w:spacing w:before="60" w:after="60" w:line="340" w:lineRule="exact"/>
+              <w:jc w:val="both"/>
               <w:rPr>
                 <w:rFonts w:ascii="Calibri" w:hAnsi="Calibri" w:cs="Calibri"/>
                 <w:b w:val="0"/>
@@ -4329,23 +4492,25 @@
               <w:pBdr>
                 <w:bottom w:val="none" w:sz="0" w:space="0" w:color="auto"/>
               </w:pBdr>
-              <w:spacing w:before="60" w:after="60" w:line="240" w:lineRule="auto"/>
-              <w:rPr>
-                <w:rFonts w:ascii="Calibri" w:hAnsi="Calibri" w:cs="Calibri"/>
-                <w:b w:val="0"/>
-                <w:color w:val="000000"/>
-                <w:sz w:val="22"/>
-                <w:szCs w:val="22"/>
-              </w:rPr>
-            </w:pPr>
-          </w:p>
-          <w:p>
-            <w:pPr>
-              <w:pStyle w:val="G-Level-1"/>
-              <w:pBdr>
-                <w:bottom w:val="none" w:sz="0" w:space="0" w:color="auto"/>
-              </w:pBdr>
-              <w:spacing w:before="60" w:after="60" w:line="240" w:lineRule="auto"/>
+              <w:spacing w:before="60" w:after="60" w:line="340" w:lineRule="exact"/>
+              <w:jc w:val="both"/>
+              <w:rPr>
+                <w:rFonts w:ascii="Calibri" w:hAnsi="Calibri" w:cs="Calibri"/>
+                <w:b w:val="0"/>
+                <w:color w:val="000000"/>
+                <w:sz w:val="22"/>
+                <w:szCs w:val="22"/>
+              </w:rPr>
+            </w:pPr>
+          </w:p>
+          <w:p>
+            <w:pPr>
+              <w:pStyle w:val="G-Level-1"/>
+              <w:pBdr>
+                <w:bottom w:val="none" w:sz="0" w:space="0" w:color="auto"/>
+              </w:pBdr>
+              <w:spacing w:before="60" w:after="60" w:line="340" w:lineRule="exact"/>
+              <w:jc w:val="both"/>
               <w:rPr>
                 <w:rFonts w:ascii="Calibri" w:hAnsi="Calibri" w:cs="Calibri"/>
                 <w:b w:val="0"/>
@@ -4389,23 +4554,25 @@
               <w:pBdr>
                 <w:bottom w:val="none" w:sz="0" w:space="0" w:color="auto"/>
               </w:pBdr>
-              <w:spacing w:before="60" w:after="60" w:line="240" w:lineRule="auto"/>
-              <w:rPr>
-                <w:rFonts w:ascii="Calibri" w:hAnsi="Calibri" w:cs="Calibri"/>
-                <w:b w:val="0"/>
-                <w:color w:val="000000"/>
-                <w:sz w:val="22"/>
-                <w:szCs w:val="22"/>
-              </w:rPr>
-            </w:pPr>
-          </w:p>
-          <w:p>
-            <w:pPr>
-              <w:pStyle w:val="G-Level-1"/>
-              <w:pBdr>
-                <w:bottom w:val="none" w:sz="0" w:space="0" w:color="auto"/>
-              </w:pBdr>
-              <w:spacing w:before="60" w:after="60" w:line="240" w:lineRule="auto"/>
+              <w:spacing w:before="60" w:after="60" w:line="340" w:lineRule="exact"/>
+              <w:jc w:val="both"/>
+              <w:rPr>
+                <w:rFonts w:ascii="Calibri" w:hAnsi="Calibri" w:cs="Calibri"/>
+                <w:b w:val="0"/>
+                <w:color w:val="000000"/>
+                <w:sz w:val="22"/>
+                <w:szCs w:val="22"/>
+              </w:rPr>
+            </w:pPr>
+          </w:p>
+          <w:p>
+            <w:pPr>
+              <w:pStyle w:val="G-Level-1"/>
+              <w:pBdr>
+                <w:bottom w:val="none" w:sz="0" w:space="0" w:color="auto"/>
+              </w:pBdr>
+              <w:spacing w:before="60" w:after="60" w:line="340" w:lineRule="exact"/>
+              <w:jc w:val="both"/>
               <w:rPr>
                 <w:rFonts w:ascii="Calibri" w:hAnsi="Calibri" w:cs="Calibri"/>
                 <w:b w:val="0"/>
@@ -4488,21 +4655,23 @@
               <w:pBdr>
                 <w:bottom w:val="none" w:sz="0" w:space="0" w:color="auto"/>
               </w:pBdr>
-              <w:spacing w:before="60" w:after="60" w:line="240" w:lineRule="auto"/>
-              <w:rPr>
-                <w:rFonts w:ascii="Calibri" w:hAnsi="Calibri" w:cs="Calibri"/>
-                <w:color w:val="000000"/>
-                <w:sz w:val="22"/>
-                <w:szCs w:val="22"/>
-              </w:rPr>
-            </w:pPr>
-            <w:r>
-              <w:rPr>
-                <w:rFonts w:ascii="Calibri" w:hAnsi="Calibri" w:cs="Calibri"/>
-                <w:color w:val="000000"/>
-                <w:sz w:val="22"/>
-                <w:szCs w:val="22"/>
-              </w:rPr>
+              <w:spacing w:before="60" w:after="60" w:line="340" w:lineRule="exact"/>
+              <w:jc w:val="both"/>
+              <w:rPr>
+                <w:rFonts w:ascii="Calibri" w:hAnsi="Calibri" w:cs="Calibri"/>
+                <w:color w:val="000000"/>
+                <w:sz w:val="22"/>
+                <w:szCs w:val="22"/>
+              </w:rPr>
+            </w:pPr>
+            <w:r>
+              <w:rPr>
+                <w:rFonts w:ascii="Calibri" w:hAnsi="Calibri" w:cs="Calibri"/>
+                <w:color w:val="000000"/>
+                <w:sz w:val="22"/>
+                <w:szCs w:val="22"/>
+              </w:rPr>
+              <w:lastRenderedPageBreak/>
               <w:t>16</w:t>
             </w:r>
             <w:r>
@@ -4544,7 +4713,8 @@
               <w:pBdr>
                 <w:bottom w:val="none" w:sz="0" w:space="0" w:color="auto"/>
               </w:pBdr>
-              <w:spacing w:before="60" w:after="60" w:line="240" w:lineRule="auto"/>
+              <w:spacing w:before="60" w:after="60" w:line="340" w:lineRule="exact"/>
+              <w:jc w:val="both"/>
               <w:rPr>
                 <w:rFonts w:ascii="Calibri" w:hAnsi="Calibri" w:cs="Calibri"/>
                 <w:b w:val="0"/>
@@ -4628,23 +4798,25 @@
               <w:pBdr>
                 <w:bottom w:val="none" w:sz="0" w:space="0" w:color="auto"/>
               </w:pBdr>
-              <w:spacing w:before="60" w:after="60" w:line="240" w:lineRule="auto"/>
-              <w:rPr>
-                <w:rFonts w:ascii="Calibri" w:hAnsi="Calibri" w:cs="Calibri"/>
-                <w:b w:val="0"/>
-                <w:color w:val="000000"/>
-                <w:sz w:val="22"/>
-                <w:szCs w:val="22"/>
-              </w:rPr>
-            </w:pPr>
-          </w:p>
-          <w:p>
-            <w:pPr>
-              <w:pStyle w:val="G-Level-1"/>
-              <w:pBdr>
-                <w:bottom w:val="none" w:sz="0" w:space="0" w:color="auto"/>
-              </w:pBdr>
-              <w:spacing w:before="60" w:after="60" w:line="240" w:lineRule="auto"/>
+              <w:spacing w:before="60" w:after="60" w:line="340" w:lineRule="exact"/>
+              <w:jc w:val="both"/>
+              <w:rPr>
+                <w:rFonts w:ascii="Calibri" w:hAnsi="Calibri" w:cs="Calibri"/>
+                <w:b w:val="0"/>
+                <w:color w:val="000000"/>
+                <w:sz w:val="22"/>
+                <w:szCs w:val="22"/>
+              </w:rPr>
+            </w:pPr>
+          </w:p>
+          <w:p>
+            <w:pPr>
+              <w:pStyle w:val="G-Level-1"/>
+              <w:pBdr>
+                <w:bottom w:val="none" w:sz="0" w:space="0" w:color="auto"/>
+              </w:pBdr>
+              <w:spacing w:before="60" w:after="60" w:line="340" w:lineRule="exact"/>
+              <w:jc w:val="both"/>
               <w:rPr>
                 <w:rFonts w:ascii="Calibri" w:hAnsi="Calibri" w:cs="Calibri"/>
                 <w:b w:val="0"/>
@@ -4699,7 +4871,8 @@
               <w:pBdr>
                 <w:bottom w:val="none" w:sz="0" w:space="0" w:color="auto"/>
               </w:pBdr>
-              <w:spacing w:before="60" w:after="60" w:line="240" w:lineRule="auto"/>
+              <w:spacing w:before="60" w:after="60" w:line="340" w:lineRule="exact"/>
+              <w:jc w:val="both"/>
               <w:rPr>
                 <w:rFonts w:ascii="Calibri" w:hAnsi="Calibri" w:cs="Calibri"/>
                 <w:b w:val="0"/>
@@ -4716,7 +4889,8 @@
               <w:pBdr>
                 <w:bottom w:val="none" w:sz="0" w:space="0" w:color="auto"/>
               </w:pBdr>
-              <w:spacing w:before="60" w:after="60" w:line="240" w:lineRule="auto"/>
+              <w:spacing w:before="60" w:after="60" w:line="340" w:lineRule="exact"/>
+              <w:jc w:val="both"/>
               <w:rPr>
                 <w:rFonts w:ascii="Calibri" w:hAnsi="Calibri" w:cs="Calibri"/>
                 <w:b w:val="0"/>
@@ -4761,7 +4935,18 @@
                 <w:sz w:val="22"/>
                 <w:szCs w:val="22"/>
               </w:rPr>
-              <w:t xml:space="preserve"> I have attempted to draw a balance between the detail and breadth, while spending more time on ciphers which have developed over time to create the most significant modern encryption </w:t>
+              <w:t xml:space="preserve"> I have attempted to draw a balance between </w:t>
+            </w:r>
+            <w:r>
+              <w:rPr>
+                <w:rFonts w:ascii="Calibri" w:hAnsi="Calibri" w:cs="Calibri"/>
+                <w:b w:val="0"/>
+                <w:color w:val="000000"/>
+                <w:sz w:val="22"/>
+                <w:szCs w:val="22"/>
+              </w:rPr>
+              <w:lastRenderedPageBreak/>
+              <w:t xml:space="preserve">the detail and breadth, while spending more time on ciphers which have developed over time to create the most significant modern encryption </w:t>
             </w:r>
             <w:r>
               <w:rPr>
@@ -4790,39 +4975,40 @@
               <w:pBdr>
                 <w:bottom w:val="none" w:sz="0" w:space="0" w:color="auto"/>
               </w:pBdr>
-              <w:spacing w:before="60" w:after="60" w:line="240" w:lineRule="auto"/>
-              <w:rPr>
-                <w:rFonts w:ascii="Calibri" w:hAnsi="Calibri" w:cs="Calibri"/>
-                <w:b w:val="0"/>
-                <w:color w:val="000000"/>
-                <w:sz w:val="22"/>
-                <w:szCs w:val="22"/>
-              </w:rPr>
-            </w:pPr>
-          </w:p>
-          <w:p>
-            <w:pPr>
-              <w:pStyle w:val="G-Level-1"/>
-              <w:pBdr>
-                <w:bottom w:val="none" w:sz="0" w:space="0" w:color="auto"/>
-              </w:pBdr>
-              <w:spacing w:before="60" w:after="60" w:line="240" w:lineRule="auto"/>
-              <w:rPr>
-                <w:rFonts w:ascii="Calibri" w:hAnsi="Calibri" w:cs="Calibri"/>
-                <w:b w:val="0"/>
-                <w:color w:val="000000"/>
-                <w:sz w:val="22"/>
-                <w:szCs w:val="22"/>
-              </w:rPr>
-            </w:pPr>
-            <w:r>
-              <w:rPr>
-                <w:rFonts w:ascii="Calibri" w:hAnsi="Calibri" w:cs="Calibri"/>
-                <w:color w:val="000000"/>
-                <w:sz w:val="22"/>
-                <w:szCs w:val="22"/>
-              </w:rPr>
-              <w:lastRenderedPageBreak/>
+              <w:spacing w:before="60" w:after="60" w:line="340" w:lineRule="exact"/>
+              <w:jc w:val="both"/>
+              <w:rPr>
+                <w:rFonts w:ascii="Calibri" w:hAnsi="Calibri" w:cs="Calibri"/>
+                <w:b w:val="0"/>
+                <w:color w:val="000000"/>
+                <w:sz w:val="22"/>
+                <w:szCs w:val="22"/>
+              </w:rPr>
+            </w:pPr>
+          </w:p>
+          <w:p>
+            <w:pPr>
+              <w:pStyle w:val="G-Level-1"/>
+              <w:pBdr>
+                <w:bottom w:val="none" w:sz="0" w:space="0" w:color="auto"/>
+              </w:pBdr>
+              <w:spacing w:before="60" w:after="60" w:line="340" w:lineRule="exact"/>
+              <w:jc w:val="both"/>
+              <w:rPr>
+                <w:rFonts w:ascii="Calibri" w:hAnsi="Calibri" w:cs="Calibri"/>
+                <w:b w:val="0"/>
+                <w:color w:val="000000"/>
+                <w:sz w:val="22"/>
+                <w:szCs w:val="22"/>
+              </w:rPr>
+            </w:pPr>
+            <w:r>
+              <w:rPr>
+                <w:rFonts w:ascii="Calibri" w:hAnsi="Calibri" w:cs="Calibri"/>
+                <w:color w:val="000000"/>
+                <w:sz w:val="22"/>
+                <w:szCs w:val="22"/>
+              </w:rPr>
               <w:t>Plan for the following week</w:t>
             </w:r>
             <w:r>
@@ -4868,7 +5054,8 @@
               <w:pBdr>
                 <w:bottom w:val="none" w:sz="0" w:space="0" w:color="auto"/>
               </w:pBdr>
-              <w:spacing w:before="60" w:after="60" w:line="240" w:lineRule="auto"/>
+              <w:spacing w:before="60" w:after="60" w:line="340" w:lineRule="exact"/>
+              <w:jc w:val="both"/>
               <w:rPr>
                 <w:rFonts w:ascii="Calibri" w:hAnsi="Calibri" w:cs="Calibri"/>
                 <w:color w:val="000000"/>
@@ -4925,7 +5112,8 @@
               <w:pBdr>
                 <w:bottom w:val="none" w:sz="0" w:space="0" w:color="auto"/>
               </w:pBdr>
-              <w:spacing w:before="60" w:after="60" w:line="240" w:lineRule="auto"/>
+              <w:spacing w:before="60" w:after="60" w:line="340" w:lineRule="exact"/>
+              <w:jc w:val="both"/>
               <w:rPr>
                 <w:rFonts w:ascii="Calibri" w:hAnsi="Calibri" w:cs="Calibri"/>
                 <w:b w:val="0"/>
@@ -4980,23 +5168,25 @@
               <w:pBdr>
                 <w:bottom w:val="none" w:sz="0" w:space="0" w:color="auto"/>
               </w:pBdr>
-              <w:spacing w:before="60" w:after="60" w:line="240" w:lineRule="auto"/>
-              <w:rPr>
-                <w:rFonts w:ascii="Calibri" w:hAnsi="Calibri" w:cs="Calibri"/>
-                <w:b w:val="0"/>
-                <w:color w:val="000000"/>
-                <w:sz w:val="22"/>
-                <w:szCs w:val="22"/>
-              </w:rPr>
-            </w:pPr>
-          </w:p>
-          <w:p>
-            <w:pPr>
-              <w:pStyle w:val="G-Level-1"/>
-              <w:pBdr>
-                <w:bottom w:val="none" w:sz="0" w:space="0" w:color="auto"/>
-              </w:pBdr>
-              <w:spacing w:before="60" w:after="60" w:line="240" w:lineRule="auto"/>
+              <w:spacing w:before="60" w:after="60" w:line="340" w:lineRule="exact"/>
+              <w:jc w:val="both"/>
+              <w:rPr>
+                <w:rFonts w:ascii="Calibri" w:hAnsi="Calibri" w:cs="Calibri"/>
+                <w:b w:val="0"/>
+                <w:color w:val="000000"/>
+                <w:sz w:val="22"/>
+                <w:szCs w:val="22"/>
+              </w:rPr>
+            </w:pPr>
+          </w:p>
+          <w:p>
+            <w:pPr>
+              <w:pStyle w:val="G-Level-1"/>
+              <w:pBdr>
+                <w:bottom w:val="none" w:sz="0" w:space="0" w:color="auto"/>
+              </w:pBdr>
+              <w:spacing w:before="60" w:after="60" w:line="340" w:lineRule="exact"/>
+              <w:jc w:val="both"/>
               <w:rPr>
                 <w:rFonts w:ascii="Calibri" w:hAnsi="Calibri" w:cs="Calibri"/>
                 <w:color w:val="000000"/>
@@ -5024,7 +5214,8 @@
               <w:pBdr>
                 <w:bottom w:val="none" w:sz="0" w:space="0" w:color="auto"/>
               </w:pBdr>
-              <w:spacing w:before="60" w:after="60" w:line="240" w:lineRule="auto"/>
+              <w:spacing w:before="60" w:after="60" w:line="340" w:lineRule="exact"/>
+              <w:jc w:val="both"/>
               <w:rPr>
                 <w:rFonts w:ascii="Calibri" w:hAnsi="Calibri" w:cs="Calibri"/>
                 <w:b w:val="0"/>
@@ -5064,7 +5255,8 @@
               <w:pBdr>
                 <w:bottom w:val="none" w:sz="0" w:space="0" w:color="auto"/>
               </w:pBdr>
-              <w:spacing w:before="60" w:after="60" w:line="240" w:lineRule="auto"/>
+              <w:spacing w:before="60" w:after="60" w:line="340" w:lineRule="exact"/>
+              <w:jc w:val="both"/>
               <w:rPr>
                 <w:rFonts w:ascii="Calibri" w:hAnsi="Calibri" w:cs="Calibri"/>
                 <w:b w:val="0"/>
@@ -5090,38 +5282,58 @@
               <w:pBdr>
                 <w:bottom w:val="none" w:sz="0" w:space="0" w:color="auto"/>
               </w:pBdr>
-              <w:spacing w:before="60" w:after="60" w:line="240" w:lineRule="auto"/>
-              <w:rPr>
-                <w:rFonts w:ascii="Calibri" w:hAnsi="Calibri" w:cs="Calibri"/>
-                <w:b w:val="0"/>
-                <w:color w:val="000000"/>
-                <w:sz w:val="22"/>
-                <w:szCs w:val="22"/>
-              </w:rPr>
-            </w:pPr>
-          </w:p>
-          <w:p>
-            <w:pPr>
-              <w:pStyle w:val="G-Level-1"/>
-              <w:pBdr>
-                <w:bottom w:val="none" w:sz="0" w:space="0" w:color="auto"/>
-              </w:pBdr>
-              <w:spacing w:before="60" w:after="60" w:line="240" w:lineRule="auto"/>
-              <w:rPr>
-                <w:rFonts w:ascii="Calibri" w:hAnsi="Calibri" w:cs="Calibri"/>
-                <w:color w:val="000000"/>
-                <w:sz w:val="22"/>
-                <w:szCs w:val="22"/>
-              </w:rPr>
-            </w:pPr>
-            <w:r>
-              <w:rPr>
-                <w:rFonts w:ascii="Calibri" w:hAnsi="Calibri" w:cs="Calibri"/>
-                <w:color w:val="000000"/>
-                <w:sz w:val="22"/>
-                <w:szCs w:val="22"/>
-              </w:rPr>
-              <w:t>Steps taken to overcome:</w:t>
+              <w:spacing w:before="60" w:after="60" w:line="340" w:lineRule="exact"/>
+              <w:jc w:val="both"/>
+              <w:rPr>
+                <w:rFonts w:ascii="Calibri" w:hAnsi="Calibri" w:cs="Calibri"/>
+                <w:b w:val="0"/>
+                <w:color w:val="000000"/>
+                <w:sz w:val="22"/>
+                <w:szCs w:val="22"/>
+              </w:rPr>
+            </w:pPr>
+          </w:p>
+          <w:p>
+            <w:pPr>
+              <w:pStyle w:val="G-Level-1"/>
+              <w:pBdr>
+                <w:bottom w:val="none" w:sz="0" w:space="0" w:color="auto"/>
+              </w:pBdr>
+              <w:spacing w:before="60" w:after="60" w:line="340" w:lineRule="exact"/>
+              <w:jc w:val="both"/>
+              <w:rPr>
+                <w:rFonts w:ascii="Calibri" w:hAnsi="Calibri" w:cs="Calibri"/>
+                <w:color w:val="000000"/>
+                <w:sz w:val="22"/>
+                <w:szCs w:val="22"/>
+              </w:rPr>
+            </w:pPr>
+            <w:r>
+              <w:rPr>
+                <w:rFonts w:ascii="Calibri" w:hAnsi="Calibri" w:cs="Calibri"/>
+                <w:color w:val="000000"/>
+                <w:sz w:val="22"/>
+                <w:szCs w:val="22"/>
+              </w:rPr>
+              <w:t>Steps taken to overcome</w:t>
+            </w:r>
+            <w:r>
+              <w:rPr>
+                <w:rFonts w:ascii="Calibri" w:hAnsi="Calibri" w:cs="Calibri"/>
+                <w:color w:val="000000"/>
+                <w:sz w:val="22"/>
+                <w:szCs w:val="22"/>
+              </w:rPr>
+              <w:t xml:space="preserve"> / effect on plan</w:t>
+            </w:r>
+            <w:r>
+              <w:rPr>
+                <w:rFonts w:ascii="Calibri" w:hAnsi="Calibri" w:cs="Calibri"/>
+                <w:color w:val="000000"/>
+                <w:sz w:val="22"/>
+                <w:szCs w:val="22"/>
+              </w:rPr>
+              <w:t>:</w:t>
             </w:r>
             <w:r>
               <w:rPr>
@@ -5143,7 +5355,8 @@
               <w:pBdr>
                 <w:bottom w:val="none" w:sz="0" w:space="0" w:color="auto"/>
               </w:pBdr>
-              <w:spacing w:before="60" w:after="60" w:line="240" w:lineRule="auto"/>
+              <w:spacing w:before="60" w:after="60" w:line="340" w:lineRule="exact"/>
+              <w:jc w:val="both"/>
               <w:rPr>
                 <w:rFonts w:ascii="Calibri" w:hAnsi="Calibri" w:cs="Calibri"/>
                 <w:b w:val="0"/>
@@ -5173,7 +5386,8 @@
               <w:pBdr>
                 <w:bottom w:val="none" w:sz="0" w:space="0" w:color="auto"/>
               </w:pBdr>
-              <w:spacing w:before="60" w:after="60" w:line="240" w:lineRule="auto"/>
+              <w:spacing w:before="60" w:after="60" w:line="340" w:lineRule="exact"/>
+              <w:jc w:val="both"/>
               <w:rPr>
                 <w:rFonts w:ascii="Calibri" w:hAnsi="Calibri" w:cs="Calibri"/>
                 <w:b w:val="0"/>
@@ -5199,23 +5413,25 @@
               <w:pBdr>
                 <w:bottom w:val="none" w:sz="0" w:space="0" w:color="auto"/>
               </w:pBdr>
-              <w:spacing w:before="60" w:after="60" w:line="240" w:lineRule="auto"/>
-              <w:rPr>
-                <w:rFonts w:ascii="Calibri" w:hAnsi="Calibri" w:cs="Calibri"/>
-                <w:b w:val="0"/>
-                <w:color w:val="000000"/>
-                <w:sz w:val="22"/>
-                <w:szCs w:val="22"/>
-              </w:rPr>
-            </w:pPr>
-          </w:p>
-          <w:p>
-            <w:pPr>
-              <w:pStyle w:val="G-Level-1"/>
-              <w:pBdr>
-                <w:bottom w:val="none" w:sz="0" w:space="0" w:color="auto"/>
-              </w:pBdr>
-              <w:spacing w:before="60" w:after="60" w:line="240" w:lineRule="auto"/>
+              <w:spacing w:before="60" w:after="60" w:line="340" w:lineRule="exact"/>
+              <w:jc w:val="both"/>
+              <w:rPr>
+                <w:rFonts w:ascii="Calibri" w:hAnsi="Calibri" w:cs="Calibri"/>
+                <w:b w:val="0"/>
+                <w:color w:val="000000"/>
+                <w:sz w:val="22"/>
+                <w:szCs w:val="22"/>
+              </w:rPr>
+            </w:pPr>
+          </w:p>
+          <w:p>
+            <w:pPr>
+              <w:pStyle w:val="G-Level-1"/>
+              <w:pBdr>
+                <w:bottom w:val="none" w:sz="0" w:space="0" w:color="auto"/>
+              </w:pBdr>
+              <w:spacing w:before="60" w:after="60" w:line="340" w:lineRule="exact"/>
+              <w:jc w:val="both"/>
               <w:rPr>
                 <w:rFonts w:ascii="Calibri" w:hAnsi="Calibri" w:cs="Calibri"/>
                 <w:b w:val="0"/>
@@ -5297,7 +5513,8 @@
               <w:pBdr>
                 <w:bottom w:val="none" w:sz="0" w:space="0" w:color="auto"/>
               </w:pBdr>
-              <w:spacing w:before="60" w:after="60" w:line="240" w:lineRule="auto"/>
+              <w:spacing w:before="60" w:after="60" w:line="340" w:lineRule="exact"/>
+              <w:jc w:val="both"/>
               <w:rPr>
                 <w:rFonts w:ascii="Calibri" w:hAnsi="Calibri" w:cs="Calibri"/>
                 <w:color w:val="000000"/>
@@ -5353,7 +5570,8 @@
               <w:pBdr>
                 <w:bottom w:val="none" w:sz="0" w:space="0" w:color="auto"/>
               </w:pBdr>
-              <w:spacing w:before="60" w:after="60" w:line="240" w:lineRule="auto"/>
+              <w:spacing w:before="60" w:after="60" w:line="340" w:lineRule="exact"/>
+              <w:jc w:val="both"/>
               <w:rPr>
                 <w:rFonts w:ascii="Calibri" w:hAnsi="Calibri" w:cs="Calibri"/>
                 <w:b w:val="0"/>
@@ -5388,38 +5606,41 @@
               <w:pBdr>
                 <w:bottom w:val="none" w:sz="0" w:space="0" w:color="auto"/>
               </w:pBdr>
-              <w:spacing w:before="60" w:after="60" w:line="240" w:lineRule="auto"/>
-              <w:rPr>
-                <w:rFonts w:ascii="Calibri" w:hAnsi="Calibri" w:cs="Calibri"/>
-                <w:b w:val="0"/>
-                <w:color w:val="000000"/>
-                <w:sz w:val="22"/>
-                <w:szCs w:val="22"/>
-              </w:rPr>
-            </w:pPr>
-          </w:p>
-          <w:p>
-            <w:pPr>
-              <w:pStyle w:val="G-Level-1"/>
-              <w:pBdr>
-                <w:bottom w:val="none" w:sz="0" w:space="0" w:color="auto"/>
-              </w:pBdr>
-              <w:spacing w:before="60" w:after="60" w:line="240" w:lineRule="auto"/>
-              <w:rPr>
-                <w:rFonts w:ascii="Calibri" w:hAnsi="Calibri" w:cs="Calibri"/>
-                <w:b w:val="0"/>
-                <w:color w:val="000000"/>
-                <w:sz w:val="22"/>
-                <w:szCs w:val="22"/>
-              </w:rPr>
-            </w:pPr>
-            <w:r>
-              <w:rPr>
-                <w:rFonts w:ascii="Calibri" w:hAnsi="Calibri" w:cs="Calibri"/>
-                <w:color w:val="000000"/>
-                <w:sz w:val="22"/>
-                <w:szCs w:val="22"/>
-              </w:rPr>
+              <w:spacing w:before="60" w:after="60" w:line="340" w:lineRule="exact"/>
+              <w:jc w:val="both"/>
+              <w:rPr>
+                <w:rFonts w:ascii="Calibri" w:hAnsi="Calibri" w:cs="Calibri"/>
+                <w:b w:val="0"/>
+                <w:color w:val="000000"/>
+                <w:sz w:val="22"/>
+                <w:szCs w:val="22"/>
+              </w:rPr>
+            </w:pPr>
+          </w:p>
+          <w:p>
+            <w:pPr>
+              <w:pStyle w:val="G-Level-1"/>
+              <w:pBdr>
+                <w:bottom w:val="none" w:sz="0" w:space="0" w:color="auto"/>
+              </w:pBdr>
+              <w:spacing w:before="60" w:after="60" w:line="340" w:lineRule="exact"/>
+              <w:jc w:val="both"/>
+              <w:rPr>
+                <w:rFonts w:ascii="Calibri" w:hAnsi="Calibri" w:cs="Calibri"/>
+                <w:b w:val="0"/>
+                <w:color w:val="000000"/>
+                <w:sz w:val="22"/>
+                <w:szCs w:val="22"/>
+              </w:rPr>
+            </w:pPr>
+            <w:r>
+              <w:rPr>
+                <w:rFonts w:ascii="Calibri" w:hAnsi="Calibri" w:cs="Calibri"/>
+                <w:color w:val="000000"/>
+                <w:sz w:val="22"/>
+                <w:szCs w:val="22"/>
+              </w:rPr>
+              <w:lastRenderedPageBreak/>
               <w:t xml:space="preserve">Problems Encountered: </w:t>
             </w:r>
             <w:r>
@@ -5449,38 +5670,58 @@
               <w:pBdr>
                 <w:bottom w:val="none" w:sz="0" w:space="0" w:color="auto"/>
               </w:pBdr>
-              <w:spacing w:before="60" w:after="60" w:line="240" w:lineRule="auto"/>
-              <w:rPr>
-                <w:rFonts w:ascii="Calibri" w:hAnsi="Calibri" w:cs="Calibri"/>
-                <w:color w:val="000000"/>
-                <w:sz w:val="22"/>
-                <w:szCs w:val="22"/>
-              </w:rPr>
-            </w:pPr>
-          </w:p>
-          <w:p>
-            <w:pPr>
-              <w:pStyle w:val="G-Level-1"/>
-              <w:pBdr>
-                <w:bottom w:val="none" w:sz="0" w:space="0" w:color="auto"/>
-              </w:pBdr>
-              <w:spacing w:before="60" w:after="60" w:line="240" w:lineRule="auto"/>
-              <w:rPr>
-                <w:rFonts w:ascii="Calibri" w:hAnsi="Calibri" w:cs="Calibri"/>
-                <w:b w:val="0"/>
-                <w:color w:val="000000"/>
-                <w:sz w:val="22"/>
-                <w:szCs w:val="22"/>
-              </w:rPr>
-            </w:pPr>
-            <w:r>
-              <w:rPr>
-                <w:rFonts w:ascii="Calibri" w:hAnsi="Calibri" w:cs="Calibri"/>
-                <w:color w:val="000000"/>
-                <w:sz w:val="22"/>
-                <w:szCs w:val="22"/>
-              </w:rPr>
-              <w:t>Steps taken to overcome:</w:t>
+              <w:spacing w:before="60" w:after="60" w:line="340" w:lineRule="exact"/>
+              <w:jc w:val="both"/>
+              <w:rPr>
+                <w:rFonts w:ascii="Calibri" w:hAnsi="Calibri" w:cs="Calibri"/>
+                <w:color w:val="000000"/>
+                <w:sz w:val="22"/>
+                <w:szCs w:val="22"/>
+              </w:rPr>
+            </w:pPr>
+          </w:p>
+          <w:p>
+            <w:pPr>
+              <w:pStyle w:val="G-Level-1"/>
+              <w:pBdr>
+                <w:bottom w:val="none" w:sz="0" w:space="0" w:color="auto"/>
+              </w:pBdr>
+              <w:spacing w:before="60" w:after="60" w:line="340" w:lineRule="exact"/>
+              <w:jc w:val="both"/>
+              <w:rPr>
+                <w:rFonts w:ascii="Calibri" w:hAnsi="Calibri" w:cs="Calibri"/>
+                <w:b w:val="0"/>
+                <w:color w:val="000000"/>
+                <w:sz w:val="22"/>
+                <w:szCs w:val="22"/>
+              </w:rPr>
+            </w:pPr>
+            <w:r>
+              <w:rPr>
+                <w:rFonts w:ascii="Calibri" w:hAnsi="Calibri" w:cs="Calibri"/>
+                <w:color w:val="000000"/>
+                <w:sz w:val="22"/>
+                <w:szCs w:val="22"/>
+              </w:rPr>
+              <w:t>Steps taken to overcome</w:t>
+            </w:r>
+            <w:r>
+              <w:rPr>
+                <w:rFonts w:ascii="Calibri" w:hAnsi="Calibri" w:cs="Calibri"/>
+                <w:color w:val="000000"/>
+                <w:sz w:val="22"/>
+                <w:szCs w:val="22"/>
+              </w:rPr>
+              <w:t xml:space="preserve"> / effect on plan</w:t>
+            </w:r>
+            <w:r>
+              <w:rPr>
+                <w:rFonts w:ascii="Calibri" w:hAnsi="Calibri" w:cs="Calibri"/>
+                <w:color w:val="000000"/>
+                <w:sz w:val="22"/>
+                <w:szCs w:val="22"/>
+              </w:rPr>
+              <w:t>:</w:t>
             </w:r>
             <w:r>
               <w:rPr>
@@ -5501,30 +5742,42 @@
               </w:rPr>
               <w:t>For the week, I decided to concentrate on the research report, and then complete the rest of the research after the deadline, before producing a supplementary document which would summarise the rest of my research not covered in the preliminary report.</w:t>
             </w:r>
-          </w:p>
-          <w:p>
-            <w:pPr>
-              <w:pStyle w:val="G-Level-1"/>
-              <w:pBdr>
-                <w:bottom w:val="none" w:sz="0" w:space="0" w:color="auto"/>
-              </w:pBdr>
-              <w:spacing w:before="60" w:after="60" w:line="240" w:lineRule="auto"/>
-              <w:rPr>
-                <w:rFonts w:ascii="Calibri" w:hAnsi="Calibri" w:cs="Calibri"/>
-                <w:b w:val="0"/>
-                <w:color w:val="000000"/>
-                <w:sz w:val="22"/>
-                <w:szCs w:val="22"/>
-              </w:rPr>
-            </w:pPr>
-          </w:p>
-          <w:p>
-            <w:pPr>
-              <w:pStyle w:val="G-Level-1"/>
-              <w:pBdr>
-                <w:bottom w:val="none" w:sz="0" w:space="0" w:color="auto"/>
-              </w:pBdr>
-              <w:spacing w:before="60" w:after="60" w:line="240" w:lineRule="auto"/>
+            <w:r>
+              <w:rPr>
+                <w:rFonts w:ascii="Calibri" w:hAnsi="Calibri" w:cs="Calibri"/>
+                <w:b w:val="0"/>
+                <w:color w:val="000000"/>
+                <w:sz w:val="22"/>
+                <w:szCs w:val="22"/>
+              </w:rPr>
+              <w:t xml:space="preserve"> Thus, I have adjusted my plan and Gantt Chart to show this.</w:t>
+            </w:r>
+          </w:p>
+          <w:p>
+            <w:pPr>
+              <w:pStyle w:val="G-Level-1"/>
+              <w:pBdr>
+                <w:bottom w:val="none" w:sz="0" w:space="0" w:color="auto"/>
+              </w:pBdr>
+              <w:spacing w:before="60" w:after="60" w:line="340" w:lineRule="exact"/>
+              <w:jc w:val="both"/>
+              <w:rPr>
+                <w:rFonts w:ascii="Calibri" w:hAnsi="Calibri" w:cs="Calibri"/>
+                <w:b w:val="0"/>
+                <w:color w:val="000000"/>
+                <w:sz w:val="22"/>
+                <w:szCs w:val="22"/>
+              </w:rPr>
+            </w:pPr>
+          </w:p>
+          <w:p>
+            <w:pPr>
+              <w:pStyle w:val="G-Level-1"/>
+              <w:pBdr>
+                <w:bottom w:val="none" w:sz="0" w:space="0" w:color="auto"/>
+              </w:pBdr>
+              <w:spacing w:before="60" w:after="60" w:line="340" w:lineRule="exact"/>
+              <w:jc w:val="both"/>
               <w:rPr>
                 <w:rFonts w:ascii="Calibri" w:hAnsi="Calibri" w:cs="Calibri"/>
                 <w:b w:val="0"/>
@@ -5559,21 +5812,365 @@
                 <w:sz w:val="22"/>
                 <w:szCs w:val="22"/>
               </w:rPr>
-              <w:t xml:space="preserve">Complete research into Biometrics, and Hacking Techniques, before beginning research into specific possibilities for the control system, which would govern the feasibilities of various elements of the software and encryption. </w:t>
-            </w:r>
-            <w:r>
-              <w:rPr>
-                <w:rFonts w:ascii="Calibri" w:hAnsi="Calibri" w:cs="Calibri"/>
-                <w:b w:val="0"/>
+              <w:t>Complete research into Biometrics, and Hacking Techniques, before beginning research into specific possibilities for the control system, which would govern the feasibilities of various elements of the software and encryption. Additionally, I hope to begin the process of producing a design specification, which would lay out exactly what the product must accomplish.</w:t>
+            </w:r>
+          </w:p>
+        </w:tc>
+      </w:tr>
+      <w:tr>
+        <w:trPr>
+          <w:trHeight w:val="624"/>
+        </w:trPr>
+        <w:tc>
+          <w:tcPr>
+            <w:tcW w:w="1548" w:type="dxa"/>
+            <w:tcBorders>
+              <w:top w:val="single" w:sz="6" w:space="0" w:color="auto"/>
+              <w:left w:val="single" w:sz="6" w:space="0" w:color="auto"/>
+              <w:bottom w:val="single" w:sz="6" w:space="0" w:color="auto"/>
+              <w:right w:val="single" w:sz="6" w:space="0" w:color="auto"/>
+            </w:tcBorders>
+            <w:shd w:val="clear" w:color="auto" w:fill="auto"/>
+          </w:tcPr>
+          <w:p>
+            <w:pPr>
+              <w:pStyle w:val="G-Level-1"/>
+              <w:pBdr>
+                <w:bottom w:val="none" w:sz="0" w:space="0" w:color="auto"/>
+              </w:pBdr>
+              <w:spacing w:before="60" w:after="60" w:line="340" w:lineRule="exact"/>
+              <w:jc w:val="both"/>
+              <w:rPr>
+                <w:rFonts w:ascii="Calibri" w:hAnsi="Calibri" w:cs="Calibri"/>
+                <w:color w:val="000000"/>
+                <w:sz w:val="22"/>
+                <w:szCs w:val="22"/>
+              </w:rPr>
+            </w:pPr>
+            <w:r>
+              <w:rPr>
+                <w:rFonts w:ascii="Calibri" w:hAnsi="Calibri" w:cs="Calibri"/>
                 <w:color w:val="000000"/>
                 <w:sz w:val="22"/>
                 <w:szCs w:val="22"/>
               </w:rPr>
               <w:lastRenderedPageBreak/>
-              <w:t>Additionally, I hope to begin the process of producing a design specification, which would lay out exactly what the product must accomplish.</w:t>
-            </w:r>
-            <w:bookmarkStart w:id="0" w:name="_GoBack"/>
-            <w:bookmarkEnd w:id="0"/>
+              <w:t>7</w:t>
+            </w:r>
+            <w:r>
+              <w:rPr>
+                <w:rFonts w:ascii="Calibri" w:hAnsi="Calibri" w:cs="Calibri"/>
+                <w:color w:val="000000"/>
+                <w:sz w:val="22"/>
+                <w:szCs w:val="22"/>
+                <w:vertAlign w:val="superscript"/>
+              </w:rPr>
+              <w:t>th</w:t>
+            </w:r>
+            <w:r>
+              <w:rPr>
+                <w:rFonts w:ascii="Calibri" w:hAnsi="Calibri" w:cs="Calibri"/>
+                <w:color w:val="000000"/>
+                <w:sz w:val="22"/>
+                <w:szCs w:val="22"/>
+              </w:rPr>
+              <w:t xml:space="preserve"> November</w:t>
+            </w:r>
+          </w:p>
+        </w:tc>
+        <w:tc>
+          <w:tcPr>
+            <w:tcW w:w="8172" w:type="dxa"/>
+            <w:gridSpan w:val="7"/>
+            <w:tcBorders>
+              <w:top w:val="single" w:sz="6" w:space="0" w:color="auto"/>
+              <w:left w:val="single" w:sz="6" w:space="0" w:color="auto"/>
+              <w:bottom w:val="single" w:sz="6" w:space="0" w:color="auto"/>
+              <w:right w:val="single" w:sz="6" w:space="0" w:color="auto"/>
+            </w:tcBorders>
+            <w:shd w:val="clear" w:color="auto" w:fill="auto"/>
+          </w:tcPr>
+          <w:p>
+            <w:pPr>
+              <w:pStyle w:val="G-Level-1"/>
+              <w:pBdr>
+                <w:bottom w:val="none" w:sz="0" w:space="0" w:color="auto"/>
+              </w:pBdr>
+              <w:spacing w:before="60" w:after="60" w:line="340" w:lineRule="exact"/>
+              <w:jc w:val="both"/>
+              <w:rPr>
+                <w:rFonts w:ascii="Calibri" w:hAnsi="Calibri" w:cs="Calibri"/>
+                <w:b w:val="0"/>
+                <w:color w:val="000000"/>
+                <w:sz w:val="22"/>
+                <w:szCs w:val="22"/>
+              </w:rPr>
+            </w:pPr>
+            <w:r>
+              <w:rPr>
+                <w:rFonts w:ascii="Calibri" w:hAnsi="Calibri" w:cs="Calibri"/>
+                <w:color w:val="000000"/>
+                <w:sz w:val="22"/>
+                <w:szCs w:val="22"/>
+              </w:rPr>
+              <w:t xml:space="preserve">Activities Undertaken: </w:t>
+            </w:r>
+            <w:r>
+              <w:rPr>
+                <w:rFonts w:ascii="Calibri" w:hAnsi="Calibri" w:cs="Calibri"/>
+                <w:b w:val="0"/>
+                <w:color w:val="000000"/>
+                <w:sz w:val="22"/>
+                <w:szCs w:val="22"/>
+              </w:rPr>
+              <w:t>Research was completed into different forms of biometric security including the specific advantages of biometric security over other forms of security such as a password. Forms which were investigated included fingerprint identification, palm recognition, voice authentication and facial recognition. In each the success rate and security of the form was assessed to ensure it would be hard to forge and then the feasibility of building it into the system was investigated. For example, what specific hardware would be required to allow the process to be used in the actual product. Finally, I concluded that Fingerprint Identification would be both one of the safest methods as well as relatively feasible to implement.</w:t>
+            </w:r>
+          </w:p>
+          <w:p>
+            <w:pPr>
+              <w:pStyle w:val="G-Level-1"/>
+              <w:pBdr>
+                <w:bottom w:val="none" w:sz="0" w:space="0" w:color="auto"/>
+              </w:pBdr>
+              <w:spacing w:before="60" w:after="60" w:line="340" w:lineRule="exact"/>
+              <w:jc w:val="both"/>
+              <w:rPr>
+                <w:rFonts w:ascii="Calibri" w:hAnsi="Calibri" w:cs="Calibri"/>
+                <w:b w:val="0"/>
+                <w:color w:val="000000"/>
+                <w:sz w:val="22"/>
+                <w:szCs w:val="22"/>
+              </w:rPr>
+            </w:pPr>
+          </w:p>
+          <w:p>
+            <w:pPr>
+              <w:pStyle w:val="G-Level-1"/>
+              <w:pBdr>
+                <w:bottom w:val="none" w:sz="0" w:space="0" w:color="auto"/>
+              </w:pBdr>
+              <w:spacing w:before="60" w:after="60" w:line="340" w:lineRule="exact"/>
+              <w:jc w:val="both"/>
+              <w:rPr>
+                <w:rFonts w:ascii="Calibri" w:hAnsi="Calibri" w:cs="Calibri"/>
+                <w:b w:val="0"/>
+                <w:color w:val="000000"/>
+                <w:sz w:val="22"/>
+                <w:szCs w:val="22"/>
+              </w:rPr>
+            </w:pPr>
+            <w:r>
+              <w:rPr>
+                <w:rFonts w:ascii="Calibri" w:hAnsi="Calibri" w:cs="Calibri"/>
+                <w:b w:val="0"/>
+                <w:color w:val="000000"/>
+                <w:sz w:val="22"/>
+                <w:szCs w:val="22"/>
+              </w:rPr>
+              <w:t xml:space="preserve">Additionally, a design was completed outlining what specific ciphers will be used and how they will be used, to ensure the product is secure where it needs to be as well as well as easy to use and produce. </w:t>
+            </w:r>
+            <w:r>
+              <w:rPr>
+                <w:rFonts w:ascii="Calibri" w:hAnsi="Calibri" w:cs="Calibri"/>
+                <w:b w:val="0"/>
+                <w:color w:val="000000"/>
+                <w:sz w:val="22"/>
+                <w:szCs w:val="22"/>
+              </w:rPr>
+              <w:t xml:space="preserve">This was also due to the fact that there was a primary decision made on certain parts of the Control System, notably the Microcontroller to be used (one of the Raspberry Pi line – preferably the Pi Zero due to its tiny footprint). This was due to the flexibility offered by this and Linux, and given the wide range of flexibility that exists on the internet and elsewhere regarding how to effectively use the device. Additionally, Python, the language primarily used to program a Pi is a language familiar to myself and is notable for a number of useful libraries including </w:t>
+            </w:r>
+            <w:proofErr w:type="spellStart"/>
+            <w:r>
+              <w:rPr>
+                <w:rFonts w:ascii="Calibri" w:hAnsi="Calibri" w:cs="Calibri"/>
+                <w:b w:val="0"/>
+                <w:color w:val="000000"/>
+                <w:sz w:val="22"/>
+                <w:szCs w:val="22"/>
+              </w:rPr>
+              <w:t>Pycrypto</w:t>
+            </w:r>
+            <w:proofErr w:type="spellEnd"/>
+            <w:r>
+              <w:rPr>
+                <w:rFonts w:ascii="Calibri" w:hAnsi="Calibri" w:cs="Calibri"/>
+                <w:b w:val="0"/>
+                <w:color w:val="000000"/>
+                <w:sz w:val="22"/>
+                <w:szCs w:val="22"/>
+              </w:rPr>
+              <w:t>, which includes the ability to encrypt using a number of ciphers, including AES.</w:t>
+            </w:r>
+          </w:p>
+          <w:p>
+            <w:pPr>
+              <w:pStyle w:val="G-Level-1"/>
+              <w:pBdr>
+                <w:bottom w:val="none" w:sz="0" w:space="0" w:color="auto"/>
+              </w:pBdr>
+              <w:spacing w:before="60" w:after="60" w:line="340" w:lineRule="exact"/>
+              <w:jc w:val="both"/>
+              <w:rPr>
+                <w:rFonts w:ascii="Calibri" w:hAnsi="Calibri" w:cs="Calibri"/>
+                <w:b w:val="0"/>
+                <w:color w:val="000000"/>
+                <w:sz w:val="22"/>
+                <w:szCs w:val="22"/>
+              </w:rPr>
+            </w:pPr>
+          </w:p>
+          <w:p>
+            <w:pPr>
+              <w:pStyle w:val="G-Level-1"/>
+              <w:pBdr>
+                <w:bottom w:val="none" w:sz="0" w:space="0" w:color="auto"/>
+              </w:pBdr>
+              <w:spacing w:before="60" w:after="60" w:line="340" w:lineRule="exact"/>
+              <w:jc w:val="both"/>
+              <w:rPr>
+                <w:rFonts w:ascii="Calibri" w:hAnsi="Calibri" w:cs="Calibri"/>
+                <w:b w:val="0"/>
+                <w:color w:val="000000"/>
+                <w:sz w:val="22"/>
+                <w:szCs w:val="22"/>
+              </w:rPr>
+            </w:pPr>
+            <w:r>
+              <w:rPr>
+                <w:rFonts w:ascii="Calibri" w:hAnsi="Calibri" w:cs="Calibri"/>
+                <w:color w:val="000000"/>
+                <w:sz w:val="22"/>
+                <w:szCs w:val="22"/>
+              </w:rPr>
+              <w:t xml:space="preserve">Problems encountered: </w:t>
+            </w:r>
+            <w:r>
+              <w:rPr>
+                <w:rFonts w:ascii="Calibri" w:hAnsi="Calibri" w:cs="Calibri"/>
+                <w:b w:val="0"/>
+                <w:color w:val="000000"/>
+                <w:sz w:val="22"/>
+                <w:szCs w:val="22"/>
+              </w:rPr>
+              <w:t xml:space="preserve">Given the time taken for completing Biometrics research and preliminary control system research I am yet to reach the period of completing a product </w:t>
+            </w:r>
+            <w:r>
+              <w:rPr>
+                <w:rFonts w:ascii="Calibri" w:hAnsi="Calibri" w:cs="Calibri"/>
+                <w:b w:val="0"/>
+                <w:color w:val="000000"/>
+                <w:sz w:val="22"/>
+                <w:szCs w:val="22"/>
+              </w:rPr>
+              <w:lastRenderedPageBreak/>
+              <w:t>specification. Additionally, I realised that I was yet to include that as a task on my Gantt Chart, thus had not allocated any time to it.</w:t>
+            </w:r>
+          </w:p>
+          <w:p>
+            <w:pPr>
+              <w:pStyle w:val="G-Level-1"/>
+              <w:pBdr>
+                <w:bottom w:val="none" w:sz="0" w:space="0" w:color="auto"/>
+              </w:pBdr>
+              <w:spacing w:before="60" w:after="60" w:line="340" w:lineRule="exact"/>
+              <w:jc w:val="both"/>
+              <w:rPr>
+                <w:rFonts w:ascii="Calibri" w:hAnsi="Calibri" w:cs="Calibri"/>
+                <w:b w:val="0"/>
+                <w:color w:val="000000"/>
+                <w:sz w:val="22"/>
+                <w:szCs w:val="22"/>
+              </w:rPr>
+            </w:pPr>
+          </w:p>
+          <w:p>
+            <w:pPr>
+              <w:pStyle w:val="G-Level-1"/>
+              <w:pBdr>
+                <w:bottom w:val="none" w:sz="0" w:space="0" w:color="auto"/>
+              </w:pBdr>
+              <w:spacing w:before="60" w:after="60" w:line="340" w:lineRule="exact"/>
+              <w:jc w:val="both"/>
+              <w:rPr>
+                <w:rFonts w:ascii="Calibri" w:hAnsi="Calibri" w:cs="Calibri"/>
+                <w:b w:val="0"/>
+                <w:color w:val="000000"/>
+                <w:sz w:val="22"/>
+                <w:szCs w:val="22"/>
+              </w:rPr>
+            </w:pPr>
+            <w:r>
+              <w:rPr>
+                <w:rFonts w:ascii="Calibri" w:hAnsi="Calibri" w:cs="Calibri"/>
+                <w:color w:val="000000"/>
+                <w:sz w:val="22"/>
+                <w:szCs w:val="22"/>
+              </w:rPr>
+              <w:t xml:space="preserve">Steps taken to overcome / effect on plan: </w:t>
+            </w:r>
+            <w:r>
+              <w:rPr>
+                <w:rFonts w:ascii="Calibri" w:hAnsi="Calibri" w:cs="Calibri"/>
+                <w:b w:val="0"/>
+                <w:color w:val="000000"/>
+                <w:sz w:val="22"/>
+                <w:szCs w:val="22"/>
+              </w:rPr>
+              <w:t>I added the creation of design specification on my Gantt Chart and project plan systems, ensuring that a sufficient period of time is allocated to it. In fact, I removed time from the designing stages, as I believed that this was the first and most important stage of the design.</w:t>
+            </w:r>
+          </w:p>
+          <w:p>
+            <w:pPr>
+              <w:pStyle w:val="G-Level-1"/>
+              <w:pBdr>
+                <w:bottom w:val="none" w:sz="0" w:space="0" w:color="auto"/>
+              </w:pBdr>
+              <w:spacing w:before="60" w:after="60" w:line="340" w:lineRule="exact"/>
+              <w:jc w:val="both"/>
+              <w:rPr>
+                <w:rFonts w:ascii="Calibri" w:hAnsi="Calibri" w:cs="Calibri"/>
+                <w:b w:val="0"/>
+                <w:color w:val="000000"/>
+                <w:sz w:val="22"/>
+                <w:szCs w:val="22"/>
+              </w:rPr>
+            </w:pPr>
+          </w:p>
+          <w:p>
+            <w:pPr>
+              <w:pStyle w:val="G-Level-1"/>
+              <w:pBdr>
+                <w:bottom w:val="none" w:sz="0" w:space="0" w:color="auto"/>
+              </w:pBdr>
+              <w:spacing w:before="60" w:after="60" w:line="340" w:lineRule="exact"/>
+              <w:jc w:val="both"/>
+              <w:rPr>
+                <w:rFonts w:ascii="Calibri" w:hAnsi="Calibri" w:cs="Calibri"/>
+                <w:b w:val="0"/>
+                <w:color w:val="000000"/>
+                <w:sz w:val="22"/>
+                <w:szCs w:val="22"/>
+              </w:rPr>
+            </w:pPr>
+            <w:r>
+              <w:rPr>
+                <w:rFonts w:ascii="Calibri" w:hAnsi="Calibri" w:cs="Calibri"/>
+                <w:color w:val="000000"/>
+                <w:sz w:val="22"/>
+                <w:szCs w:val="22"/>
+              </w:rPr>
+              <w:t xml:space="preserve">Plan for the following week: </w:t>
+            </w:r>
+            <w:r>
+              <w:rPr>
+                <w:rFonts w:ascii="Calibri" w:hAnsi="Calibri" w:cs="Calibri"/>
+                <w:b w:val="0"/>
+                <w:color w:val="000000"/>
+                <w:sz w:val="22"/>
+                <w:szCs w:val="22"/>
+              </w:rPr>
+              <w:t>I hope to write up my biometrics research, and start the complex process of choosing specific parts for the control system. Additionally, I want to start to define the processes the user will have to carry out to use the product, notably how the user will enter new passwords. Though I have a plan in my mind, this is largely  not researched and so I am unsure whether it is the most efficient manner of solving the problem or whether there are better ways which I am yet to consider.</w:t>
+            </w:r>
           </w:p>
         </w:tc>
       </w:tr>
@@ -5581,6 +6178,8 @@
     <w:p>
       <w:pPr>
         <w:pStyle w:val="text"/>
+        <w:spacing w:line="340" w:lineRule="exact"/>
+        <w:jc w:val="both"/>
         <w:rPr>
           <w:rFonts w:ascii="Trebuchet MS" w:hAnsi="Trebuchet MS"/>
           <w:sz w:val="20"/>
@@ -5598,6 +6197,8 @@
     <w:p>
       <w:pPr>
         <w:pStyle w:val="text"/>
+        <w:spacing w:line="340" w:lineRule="exact"/>
+        <w:jc w:val="both"/>
         <w:rPr>
           <w:rFonts w:ascii="Trebuchet MS" w:hAnsi="Trebuchet MS"/>
           <w:sz w:val="20"/>
@@ -8105,19 +8706,6 @@
 </file>
 
 <file path=customXml/item1.xml><?xml version="1.0" encoding="utf-8"?>
-<LongProperties xmlns="http://schemas.microsoft.com/office/2006/metadata/longProperties"/>
-</file>
-
-<file path=customXml/item2.xml><?xml version="1.0" encoding="utf-8"?>
-<?mso-contentType ?>
-<FormTemplates xmlns="http://schemas.microsoft.com/sharepoint/v3/contenttype/forms">
-  <Display>DocumentLibraryForm</Display>
-  <Edit>DocumentLibraryForm</Edit>
-  <New>DocumentLibraryForm</New>
-</FormTemplates>
-</file>
-
-<file path=customXml/item3.xml><?xml version="1.0" encoding="utf-8"?>
 <p:properties xmlns:p="http://schemas.microsoft.com/office/2006/metadata/properties" xmlns:xsi="http://www.w3.org/2001/XMLSchema-instance" xmlns:pc="http://schemas.microsoft.com/office/infopath/2007/PartnerControls">
   <documentManagement>
     <DocumentType xmlns="http://schemas.microsoft.com/sharepoint/v3">Coursework submission forms</DocumentType>
@@ -8151,6 +8739,19 @@
     <ReferenceYear xmlns="http://schemas.microsoft.com/sharepoint/v3" xsi:nil="true"/>
   </documentManagement>
 </p:properties>
+</file>
+
+<file path=customXml/item2.xml><?xml version="1.0" encoding="utf-8"?>
+<?mso-contentType ?>
+<FormTemplates xmlns="http://schemas.microsoft.com/sharepoint/v3/contenttype/forms">
+  <Display>DocumentLibraryForm</Display>
+  <Edit>DocumentLibraryForm</Edit>
+  <New>DocumentLibraryForm</New>
+</FormTemplates>
+</file>
+
+<file path=customXml/item3.xml><?xml version="1.0" encoding="utf-8"?>
+<LongProperties xmlns="http://schemas.microsoft.com/office/2006/metadata/longProperties"/>
 </file>
 
 <file path=customXml/item4.xml><?xml version="1.0" encoding="utf-8"?>
@@ -8400,9 +9001,13 @@
 </file>
 
 <file path=customXml/itemProps1.xml><?xml version="1.0" encoding="utf-8"?>
-<ds:datastoreItem xmlns:ds="http://schemas.openxmlformats.org/officeDocument/2006/customXml" ds:itemID="{BE85BA04-2BB6-441D-A8AB-410967D74456}">
+<ds:datastoreItem xmlns:ds="http://schemas.openxmlformats.org/officeDocument/2006/customXml" ds:itemID="{A75CB315-B122-4349-AFDD-CC0BBFC4733A}">
   <ds:schemaRefs>
-    <ds:schemaRef ds:uri="http://schemas.microsoft.com/office/2006/metadata/longProperties"/>
+    <ds:schemaRef ds:uri="http://schemas.microsoft.com/office/2006/metadata/properties"/>
+    <ds:schemaRef ds:uri="http://schemas.microsoft.com/office/infopath/2007/PartnerControls"/>
+    <ds:schemaRef ds:uri="http://schemas.microsoft.com/sharepoint/v3"/>
+    <ds:schemaRef ds:uri="4c501d1c-d0cb-4970-a682-ee985b543f13"/>
+    <ds:schemaRef ds:uri="e94efada-39cf-4b05-a032-faec700f7018"/>
   </ds:schemaRefs>
 </ds:datastoreItem>
 </file>
@@ -8416,13 +9021,9 @@
 </file>
 
 <file path=customXml/itemProps3.xml><?xml version="1.0" encoding="utf-8"?>
-<ds:datastoreItem xmlns:ds="http://schemas.openxmlformats.org/officeDocument/2006/customXml" ds:itemID="{A75CB315-B122-4349-AFDD-CC0BBFC4733A}">
+<ds:datastoreItem xmlns:ds="http://schemas.openxmlformats.org/officeDocument/2006/customXml" ds:itemID="{BE85BA04-2BB6-441D-A8AB-410967D74456}">
   <ds:schemaRefs>
-    <ds:schemaRef ds:uri="http://schemas.microsoft.com/office/2006/metadata/properties"/>
-    <ds:schemaRef ds:uri="http://schemas.microsoft.com/office/infopath/2007/PartnerControls"/>
-    <ds:schemaRef ds:uri="http://schemas.microsoft.com/sharepoint/v3"/>
-    <ds:schemaRef ds:uri="4c501d1c-d0cb-4970-a682-ee985b543f13"/>
-    <ds:schemaRef ds:uri="e94efada-39cf-4b05-a032-faec700f7018"/>
+    <ds:schemaRef ds:uri="http://schemas.microsoft.com/office/2006/metadata/longProperties"/>
   </ds:schemaRefs>
 </ds:datastoreItem>
 </file>
@@ -8447,7 +9048,7 @@
 </file>
 
 <file path=customXml/itemProps5.xml><?xml version="1.0" encoding="utf-8"?>
-<ds:datastoreItem xmlns:ds="http://schemas.openxmlformats.org/officeDocument/2006/customXml" ds:itemID="{629511D3-59C1-4EEA-8B58-78307A4DB8F6}">
+<ds:datastoreItem xmlns:ds="http://schemas.openxmlformats.org/officeDocument/2006/customXml" ds:itemID="{E1F65903-58CA-4A4A-B9F2-D3D319104211}">
   <ds:schemaRefs>
     <ds:schemaRef ds:uri="http://schemas.openxmlformats.org/officeDocument/2006/bibliography"/>
   </ds:schemaRefs>

</xml_diff>